<commit_message>
conclusion of final consideration, sumary and reference
</commit_message>
<xml_diff>
--- a/doc/TCC-Apeno.docx
+++ b/doc/TCC-Apeno.docx
@@ -19,8 +19,8 @@
         </w:rPr>
         <w:drawing>
           <wp:inline distT="0" distB="0" distL="0" distR="0" wp14:anchorId="1FB02E62" wp14:editId="44F038D9">
-            <wp:extent cx="5553075" cy="1060906"/>
-            <wp:effectExtent l="0" t="0" r="0" b="0"/>
+            <wp:extent cx="6191250" cy="1060450"/>
+            <wp:effectExtent l="0" t="0" r="0" b="6350"/>
             <wp:docPr id="1" name="Imagem 1"/>
             <wp:cNvGraphicFramePr>
               <a:graphicFrameLocks xmlns:a="http://schemas.openxmlformats.org/drawingml/2006/main" noChangeAspect="1"/>
@@ -33,7 +33,7 @@
                     <pic:cNvPicPr/>
                   </pic:nvPicPr>
                   <pic:blipFill>
-                    <a:blip r:embed="rId7">
+                    <a:blip r:embed="rId8">
                       <a:extLst>
                         <a:ext uri="{28A0092B-C50C-407E-A947-70E740481C1C}">
                           <a14:useLocalDpi xmlns:a14="http://schemas.microsoft.com/office/drawing/2010/main" val="0"/>
@@ -47,7 +47,7 @@
                   <pic:spPr>
                     <a:xfrm>
                       <a:off x="0" y="0"/>
-                      <a:ext cx="5556955" cy="1061647"/>
+                      <a:ext cx="6198250" cy="1061649"/>
                     </a:xfrm>
                     <a:prstGeom prst="rect">
                       <a:avLst/>
@@ -405,7 +405,7 @@
         <w:lastRenderedPageBreak/>
         <w:drawing>
           <wp:inline distT="0" distB="0" distL="0" distR="0" wp14:anchorId="4EC1AF1A" wp14:editId="77676337">
-            <wp:extent cx="5610225" cy="1071824"/>
+            <wp:extent cx="6248400" cy="1071245"/>
             <wp:effectExtent l="0" t="0" r="0" b="0"/>
             <wp:docPr id="2" name="Imagem 2"/>
             <wp:cNvGraphicFramePr>
@@ -419,7 +419,7 @@
                     <pic:cNvPicPr/>
                   </pic:nvPicPr>
                   <pic:blipFill>
-                    <a:blip r:embed="rId7">
+                    <a:blip r:embed="rId8">
                       <a:extLst>
                         <a:ext uri="{28A0092B-C50C-407E-A947-70E740481C1C}">
                           <a14:useLocalDpi xmlns:a14="http://schemas.microsoft.com/office/drawing/2010/main" val="0"/>
@@ -433,7 +433,7 @@
                   <pic:spPr>
                     <a:xfrm>
                       <a:off x="0" y="0"/>
-                      <a:ext cx="5634635" cy="1076488"/>
+                      <a:ext cx="6279000" cy="1076491"/>
                     </a:xfrm>
                     <a:prstGeom prst="rect">
                       <a:avLst/>
@@ -449,6 +449,7 @@
     <w:p>
       <w:pPr>
         <w:ind w:firstLine="0"/>
+        <w:jc w:val="center"/>
         <w:rPr>
           <w:rFonts w:cs="Arial"/>
           <w:b/>
@@ -642,7 +643,21 @@
           <w:rFonts w:cs="Arial"/>
           <w:color w:val="000000" w:themeColor="text1"/>
         </w:rPr>
-        <w:t xml:space="preserve">Trabalho de Conclusão de Curso apresentado à Etec Monsenhor Antonio Magliano, como requisito parcial para a obtenção do título de Técnico em </w:t>
+        <w:t xml:space="preserve">Trabalho de Conclusão de Curso apresentado à Etec Monsenhor </w:t>
+      </w:r>
+      <w:r>
+        <w:rPr>
+          <w:rFonts w:cs="Arial"/>
+          <w:color w:val="000000" w:themeColor="text1"/>
+        </w:rPr>
+        <w:t>Antônio</w:t>
+      </w:r>
+      <w:r>
+        <w:rPr>
+          <w:rFonts w:cs="Arial"/>
+          <w:color w:val="000000" w:themeColor="text1"/>
+        </w:rPr>
+        <w:t xml:space="preserve"> Magliano, como requisito parcial para a obtenção do título de Técnico em </w:t>
       </w:r>
       <w:r>
         <w:rPr>
@@ -687,14 +702,14 @@
           <w:rFonts w:cs="Arial"/>
           <w:color w:val="000000" w:themeColor="text1"/>
         </w:rPr>
-        <w:t>: Prof</w:t>
-      </w:r>
-      <w:r>
-        <w:rPr>
-          <w:rFonts w:cs="Arial"/>
-          <w:color w:val="000000" w:themeColor="text1"/>
-        </w:rPr>
-        <w:t>ª</w:t>
+        <w:t xml:space="preserve">: </w:t>
+      </w:r>
+      <w:r>
+        <w:rPr>
+          <w:rFonts w:cs="Arial"/>
+          <w:color w:val="000000" w:themeColor="text1"/>
+        </w:rPr>
+        <w:t>Prof.ª</w:t>
       </w:r>
       <w:r>
         <w:rPr>
@@ -953,7 +968,23 @@
           <w:sz w:val="24"/>
           <w:szCs w:val="24"/>
         </w:rPr>
-        <w:t xml:space="preserve"> Monsenhor Antonio Magliano – Garça, no Sistema de Ensino Presencial, como requisito parcial para a obtenção do título de Técnico </w:t>
+        <w:t xml:space="preserve"> Monsenhor </w:t>
+      </w:r>
+      <w:r>
+        <w:rPr>
+          <w:color w:val="000000" w:themeColor="text1"/>
+          <w:sz w:val="24"/>
+          <w:szCs w:val="24"/>
+        </w:rPr>
+        <w:t>Antônio</w:t>
+      </w:r>
+      <w:r>
+        <w:rPr>
+          <w:color w:val="000000" w:themeColor="text1"/>
+          <w:sz w:val="24"/>
+          <w:szCs w:val="24"/>
+        </w:rPr>
+        <w:t xml:space="preserve"> Magliano – Garça, no Sistema de Ensino Presencial, como requisito parcial para a obtenção do título de Técnico </w:t>
       </w:r>
       <w:r>
         <w:rPr>
@@ -1115,7 +1146,19 @@
               <w:rPr>
                 <w:color w:val="000000" w:themeColor="text1"/>
               </w:rPr>
-              <w:t>Etec Monsenhor Antonio Magliano</w:t>
+              <w:t xml:space="preserve">Etec Monsenhor </w:t>
+            </w:r>
+            <w:r>
+              <w:rPr>
+                <w:color w:val="000000" w:themeColor="text1"/>
+              </w:rPr>
+              <w:t>Antônio</w:t>
+            </w:r>
+            <w:r>
+              <w:rPr>
+                <w:color w:val="000000" w:themeColor="text1"/>
+              </w:rPr>
+              <w:t xml:space="preserve"> Magliano</w:t>
             </w:r>
           </w:p>
           <w:p>
@@ -1201,7 +1244,19 @@
               <w:rPr>
                 <w:color w:val="000000" w:themeColor="text1"/>
               </w:rPr>
-              <w:t>Etec Monsenhor Antonio Magliano</w:t>
+              <w:t xml:space="preserve">Etec Monsenhor </w:t>
+            </w:r>
+            <w:r>
+              <w:rPr>
+                <w:color w:val="000000" w:themeColor="text1"/>
+              </w:rPr>
+              <w:t>Antônio</w:t>
+            </w:r>
+            <w:r>
+              <w:rPr>
+                <w:color w:val="000000" w:themeColor="text1"/>
+              </w:rPr>
+              <w:t xml:space="preserve"> Magliano</w:t>
             </w:r>
           </w:p>
           <w:p>
@@ -1302,7 +1357,19 @@
               <w:rPr>
                 <w:color w:val="000000" w:themeColor="text1"/>
               </w:rPr>
-              <w:t>Etec Monsenhor Antonio Magliano</w:t>
+              <w:t xml:space="preserve">Etec Monsenhor </w:t>
+            </w:r>
+            <w:r>
+              <w:rPr>
+                <w:color w:val="000000" w:themeColor="text1"/>
+              </w:rPr>
+              <w:t>Antônio</w:t>
+            </w:r>
+            <w:r>
+              <w:rPr>
+                <w:color w:val="000000" w:themeColor="text1"/>
+              </w:rPr>
+              <w:t xml:space="preserve"> Magliano</w:t>
             </w:r>
           </w:p>
         </w:tc>
@@ -1471,47 +1538,27 @@
           <w:rFonts w:cs="Arial"/>
           <w:color w:val="000000" w:themeColor="text1"/>
         </w:rPr>
-        <w:t>este trabalho as professoras Maria Ângela Piovezan Ferreira</w:t>
-      </w:r>
-      <w:r>
-        <w:rPr>
-          <w:rFonts w:cs="Arial"/>
-          <w:color w:val="000000" w:themeColor="text1"/>
-        </w:rPr>
-        <w:t>,</w:t>
-      </w:r>
-      <w:r>
-        <w:rPr>
-          <w:rFonts w:cs="Arial"/>
-          <w:color w:val="000000" w:themeColor="text1"/>
-        </w:rPr>
-        <w:t xml:space="preserve"> Luciana Denise Leite</w:t>
-      </w:r>
-      <w:r>
-        <w:rPr>
-          <w:rFonts w:cs="Arial"/>
-          <w:color w:val="000000" w:themeColor="text1"/>
-        </w:rPr>
-        <w:t xml:space="preserve"> e</w:t>
-      </w:r>
-      <w:r>
-        <w:rPr>
-          <w:rFonts w:cs="Arial"/>
-          <w:color w:val="34495E"/>
-          <w:shd w:val="clear" w:color="auto" w:fill="FCFCFC"/>
-        </w:rPr>
-        <w:t> </w:t>
-      </w:r>
-      <w:r>
-        <w:rPr>
-          <w:rFonts w:cs="Arial"/>
-          <w:shd w:val="clear" w:color="auto" w:fill="FCFCFC"/>
-        </w:rPr>
-        <w:t>Andrea Carmezini Malange</w:t>
-      </w:r>
-      <w:r>
-        <w:rPr>
-          <w:rFonts w:cs="Arial"/>
+        <w:t>este trabalho as professoras pelos conselhos vindos ao decorrer do trabalho, ao Naruto Uzumak</w:t>
+      </w:r>
+      <w:r>
+        <w:rPr>
+          <w:rFonts w:cs="Arial"/>
+          <w:color w:val="000000" w:themeColor="text1"/>
+        </w:rPr>
+        <w:t>i</w:t>
+      </w:r>
+      <w:r>
+        <w:rPr>
+          <w:rStyle w:val="Refdenotaderodap"/>
+          <w:rFonts w:cs="Arial"/>
+          <w:color w:val="000000" w:themeColor="text1"/>
+        </w:rPr>
+        <w:footnoteReference w:id="1"/>
+      </w:r>
+      <w:r>
+        <w:rPr>
+          <w:rFonts w:cs="Arial"/>
+          <w:color w:val="000000" w:themeColor="text1"/>
         </w:rPr>
         <w:t xml:space="preserve"> </w:t>
       </w:r>
@@ -1520,7 +1567,22 @@
           <w:rFonts w:cs="Arial"/>
           <w:color w:val="000000" w:themeColor="text1"/>
         </w:rPr>
-        <w:t xml:space="preserve">pelos conselhos vindos ao decorrer do trabalho, ao Naruto Uzumaki por ter me inspirado a nunca desistir dos meus objetivos por mais difícil seja de concluí-los. Ao Eric Raymond por ter </w:t>
+        <w:t xml:space="preserve">por ter me inspirado a nunca desistir dos meus objetivos por mais difícil seja de concluí-los. Ao Eric Raymond </w:t>
+      </w:r>
+      <w:r>
+        <w:rPr>
+          <w:rStyle w:val="Refdenotaderodap"/>
+          <w:rFonts w:cs="Arial"/>
+          <w:color w:val="000000" w:themeColor="text1"/>
+        </w:rPr>
+        <w:footnoteReference w:id="2"/>
+      </w:r>
+      <w:r>
+        <w:rPr>
+          <w:rFonts w:cs="Arial"/>
+          <w:color w:val="000000" w:themeColor="text1"/>
+        </w:rPr>
+        <w:t xml:space="preserve">por ter </w:t>
       </w:r>
       <w:r>
         <w:rPr>
@@ -1553,10 +1615,19 @@
       </w:r>
       <w:r>
         <w:rPr>
+          <w:rStyle w:val="Refdenotaderodap"/>
           <w:rFonts w:cs="Arial"/>
           <w:color w:val="222222"/>
           <w:shd w:val="clear" w:color="auto" w:fill="FFFFFF"/>
         </w:rPr>
+        <w:footnoteReference w:id="3"/>
+      </w:r>
+      <w:r>
+        <w:rPr>
+          <w:rFonts w:cs="Arial"/>
+          <w:color w:val="222222"/>
+          <w:shd w:val="clear" w:color="auto" w:fill="FFFFFF"/>
+        </w:rPr>
         <w:t xml:space="preserve"> pelo conceito de sistema minimalista, mas com eficiência de uso pra aproveitar muito de pouco.</w:t>
       </w:r>
     </w:p>
@@ -1589,222 +1660,406 @@
         <w:rPr>
           <w:rFonts w:cs="Arial"/>
           <w:b/>
-          <w:noProof/>
           <w:color w:val="000000" w:themeColor="text1"/>
           <w:sz w:val="28"/>
-          <w:lang w:eastAsia="pt-BR"/>
         </w:rPr>
         <w:lastRenderedPageBreak/>
-        <mc:AlternateContent>
-          <mc:Choice Requires="wps">
-            <w:drawing>
-              <wp:anchor distT="0" distB="0" distL="114300" distR="114300" simplePos="0" relativeHeight="251668480" behindDoc="0" locked="0" layoutInCell="1" allowOverlap="1" wp14:anchorId="0B04ACDB" wp14:editId="4D67FCB0">
-                <wp:simplePos x="0" y="0"/>
-                <wp:positionH relativeFrom="column">
-                  <wp:posOffset>211455</wp:posOffset>
-                </wp:positionH>
-                <wp:positionV relativeFrom="paragraph">
-                  <wp:posOffset>-461010</wp:posOffset>
-                </wp:positionV>
-                <wp:extent cx="5671185" cy="400050"/>
-                <wp:effectExtent l="300990" t="0" r="0" b="104775"/>
-                <wp:wrapNone/>
-                <wp:docPr id="10" name="AutoShape 16"/>
-                <wp:cNvGraphicFramePr>
-                  <a:graphicFrameLocks xmlns:a="http://schemas.openxmlformats.org/drawingml/2006/main"/>
-                </wp:cNvGraphicFramePr>
-                <a:graphic xmlns:a="http://schemas.openxmlformats.org/drawingml/2006/main">
-                  <a:graphicData uri="http://schemas.microsoft.com/office/word/2010/wordprocessingShape">
-                    <wps:wsp>
-                      <wps:cNvSpPr>
-                        <a:spLocks/>
-                      </wps:cNvSpPr>
-                      <wps:spPr bwMode="auto">
-                        <a:xfrm>
-                          <a:off x="0" y="0"/>
-                          <a:ext cx="5671185" cy="400050"/>
-                        </a:xfrm>
-                        <a:prstGeom prst="callout3">
-                          <a:avLst>
-                            <a:gd name="adj1" fmla="val 28569"/>
-                            <a:gd name="adj2" fmla="val -1343"/>
-                            <a:gd name="adj3" fmla="val 28569"/>
-                            <a:gd name="adj4" fmla="val -5208"/>
-                            <a:gd name="adj5" fmla="val 111269"/>
-                            <a:gd name="adj6" fmla="val -5208"/>
-                            <a:gd name="adj7" fmla="val 124444"/>
-                            <a:gd name="adj8" fmla="val 31241"/>
-                          </a:avLst>
-                        </a:prstGeom>
-                        <a:solidFill>
-                          <a:srgbClr val="FFFFFF"/>
-                        </a:solidFill>
-                        <a:ln w="9525">
-                          <a:solidFill>
-                            <a:srgbClr val="00B0F0"/>
-                          </a:solidFill>
-                          <a:miter lim="800000"/>
-                          <a:headEnd/>
-                          <a:tailEnd/>
-                        </a:ln>
-                      </wps:spPr>
-                      <wps:txbx>
-                        <w:txbxContent>
-                          <w:p>
-                            <w:pPr>
-                              <w:spacing w:line="240" w:lineRule="auto"/>
-                              <w:rPr>
-                                <w:color w:val="00B0F0"/>
-                              </w:rPr>
-                            </w:pPr>
-                            <w:r>
-                              <w:rPr>
-                                <w:color w:val="00B0F0"/>
-                              </w:rPr>
-                              <w:t>Times New Roman ou Arial – Tam. 14 – Negrito / Centralizado</w:t>
-                            </w:r>
-                          </w:p>
-                        </w:txbxContent>
-                      </wps:txbx>
-                      <wps:bodyPr rot="0" vert="horz" wrap="square" lIns="91440" tIns="45720" rIns="91440" bIns="45720" anchor="t" anchorCtr="0" upright="1">
-                        <a:noAutofit/>
-                      </wps:bodyPr>
-                    </wps:wsp>
-                  </a:graphicData>
-                </a:graphic>
-                <wp14:sizeRelH relativeFrom="page">
-                  <wp14:pctWidth>0</wp14:pctWidth>
-                </wp14:sizeRelH>
-                <wp14:sizeRelV relativeFrom="page">
-                  <wp14:pctHeight>0</wp14:pctHeight>
-                </wp14:sizeRelV>
-              </wp:anchor>
-            </w:drawing>
-          </mc:Choice>
-          <mc:Fallback>
-            <w:pict>
-              <v:shapetype w14:anchorId="0B04ACDB" id="_x0000_t43" coordsize="21600,21600" o:spt="43" adj="23400,24400,25200,21600,25200,4050,23400,4050" path="m@0@1l@2@3@4@5@6@7nfem,l21600,r,21600l,21600nsxe">
-                <v:stroke joinstyle="miter"/>
-                <v:formulas>
-                  <v:f eqn="val #0"/>
-                  <v:f eqn="val #1"/>
-                  <v:f eqn="val #2"/>
-                  <v:f eqn="val #3"/>
-                  <v:f eqn="val #4"/>
-                  <v:f eqn="val #5"/>
-                  <v:f eqn="val #6"/>
-                  <v:f eqn="val #7"/>
-                </v:formulas>
-                <v:path arrowok="t" o:extrusionok="f" gradientshapeok="t" o:connecttype="custom" o:connectlocs="@0,@1;10800,0;10800,21600;0,10800;21600,10800"/>
-                <v:handles>
-                  <v:h position="#0,#1"/>
-                  <v:h position="#2,#3"/>
-                  <v:h position="#4,#5"/>
-                  <v:h position="#6,#7"/>
-                </v:handles>
-                <o:callout v:ext="edit" type="threeSegment" on="t" textborder="f"/>
-              </v:shapetype>
-              <v:shape id="AutoShape 16" o:spid="_x0000_s1026" type="#_x0000_t43" style="position:absolute;left:0;text-align:left;margin-left:16.65pt;margin-top:-36.3pt;width:446.55pt;height:31.5pt;z-index:251668480;visibility:visible;mso-wrap-style:square;mso-width-percent:0;mso-height-percent:0;mso-wrap-distance-left:9pt;mso-wrap-distance-top:0;mso-wrap-distance-right:9pt;mso-wrap-distance-bottom:0;mso-position-horizontal:absolute;mso-position-horizontal-relative:text;mso-position-vertical:absolute;mso-position-vertical-relative:text;mso-width-percent:0;mso-height-percent:0;mso-width-relative:page;mso-height-relative:page;v-text-anchor:top" o:gfxdata="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" adj="6748,26880,-1125,24034,-1125,6171,-290,6171" strokecolor="#00b0f0">
-                <v:textbox>
-                  <w:txbxContent>
-                    <w:p>
-                      <w:pPr>
-                        <w:spacing w:line="240" w:lineRule="auto"/>
-                        <w:rPr>
-                          <w:color w:val="00B0F0"/>
-                        </w:rPr>
-                      </w:pPr>
-                      <w:r>
-                        <w:rPr>
-                          <w:color w:val="00B0F0"/>
-                        </w:rPr>
-                        <w:t>Times New Roman ou Arial – Tam. 14 – Negrito / Centralizado</w:t>
-                      </w:r>
-                    </w:p>
-                  </w:txbxContent>
-                </v:textbox>
-                <o:callout v:ext="edit" minusx="t" minusy="t"/>
-              </v:shape>
-            </w:pict>
-          </mc:Fallback>
-        </mc:AlternateContent>
-      </w:r>
-      <w:r>
+        <w:t>AGRADECIMENTOS</w:t>
+      </w:r>
+    </w:p>
+    <w:p>
+      <w:pPr>
+        <w:ind w:firstLine="0"/>
+        <w:rPr>
+          <w:rFonts w:cs="Arial"/>
+          <w:color w:val="000000" w:themeColor="text1"/>
+        </w:rPr>
+      </w:pPr>
+    </w:p>
+    <w:p>
+      <w:pPr>
+        <w:ind w:left="708" w:firstLine="708"/>
+        <w:rPr>
+          <w:rFonts w:cs="Arial"/>
+          <w:color w:val="000000" w:themeColor="text1"/>
+        </w:rPr>
+      </w:pPr>
+      <w:r>
+        <w:rPr>
+          <w:rFonts w:cs="Arial"/>
+          <w:color w:val="000000" w:themeColor="text1"/>
+        </w:rPr>
+        <w:t>Agradecemos aos nossos professores por incentivarem ao decorrer do desenvolvimento do nosso projeto TCC, e desde ao início da jornada de aprendizagem do curso de informática.</w:t>
+      </w:r>
+    </w:p>
+    <w:p>
+      <w:pPr>
+        <w:ind w:left="708" w:firstLine="708"/>
+        <w:rPr>
+          <w:rFonts w:cs="Arial"/>
+          <w:color w:val="000000" w:themeColor="text1"/>
+        </w:rPr>
+      </w:pPr>
+    </w:p>
+    <w:p>
+      <w:pPr>
+        <w:ind w:left="708" w:firstLine="708"/>
+        <w:rPr>
+          <w:rFonts w:cs="Arial"/>
+          <w:color w:val="000000" w:themeColor="text1"/>
+        </w:rPr>
+      </w:pPr>
+    </w:p>
+    <w:p>
+      <w:pPr>
+        <w:rPr>
+          <w:rFonts w:cs="Arial"/>
+          <w:color w:val="000000" w:themeColor="text1"/>
+        </w:rPr>
+      </w:pPr>
+    </w:p>
+    <w:p>
+      <w:pPr>
+        <w:jc w:val="center"/>
         <w:rPr>
           <w:rFonts w:cs="Arial"/>
           <w:b/>
           <w:color w:val="000000" w:themeColor="text1"/>
           <w:sz w:val="28"/>
         </w:rPr>
-        <w:t>AGRADECIMENTOS</w:t>
-      </w:r>
-    </w:p>
-    <w:p>
-      <w:pPr>
-        <w:jc w:val="center"/>
-        <w:rPr>
-          <w:rFonts w:cs="Arial"/>
-          <w:color w:val="000000" w:themeColor="text1"/>
-        </w:rPr>
-      </w:pPr>
-      <w:r>
-        <w:rPr>
-          <w:rFonts w:cs="Arial"/>
-          <w:color w:val="000000" w:themeColor="text1"/>
-        </w:rPr>
-        <w:t>(opcional)</w:t>
-      </w:r>
-    </w:p>
-    <w:p>
-      <w:pPr>
-        <w:jc w:val="center"/>
-        <w:rPr>
-          <w:rFonts w:cs="Arial"/>
-          <w:color w:val="000000" w:themeColor="text1"/>
-        </w:rPr>
-      </w:pPr>
-    </w:p>
-    <w:p>
-      <w:pPr>
-        <w:jc w:val="center"/>
-        <w:rPr>
-          <w:rFonts w:cs="Arial"/>
-          <w:color w:val="000000" w:themeColor="text1"/>
-        </w:rPr>
-      </w:pPr>
-      <w:r>
-        <w:rPr>
-          <w:rFonts w:cs="Arial"/>
-          <w:color w:val="000000" w:themeColor="text1"/>
-        </w:rPr>
-        <w:t>Os alunos deverão colocar os nomes das pessoas às quais agradecem a ajuda na elaboração do traba</w:t>
-      </w:r>
-      <w:r>
-        <w:rPr>
-          <w:rFonts w:cs="Arial"/>
-          <w:color w:val="000000" w:themeColor="text1"/>
-        </w:rPr>
-        <w:t>l</w:t>
-      </w:r>
-      <w:r>
-        <w:rPr>
-          <w:rFonts w:cs="Arial"/>
-          <w:color w:val="000000" w:themeColor="text1"/>
-        </w:rPr>
-        <w:t>ho.</w:t>
-      </w:r>
-    </w:p>
-    <w:p>
-      <w:pPr>
-        <w:jc w:val="center"/>
-        <w:rPr>
-          <w:rFonts w:cs="Arial"/>
-          <w:color w:val="000000" w:themeColor="text1"/>
-        </w:rPr>
-      </w:pPr>
-    </w:p>
-    <w:p>
-      <w:pPr>
+      </w:pPr>
+    </w:p>
+    <w:p>
+      <w:pPr>
+        <w:jc w:val="center"/>
+        <w:rPr>
+          <w:rFonts w:cs="Arial"/>
+          <w:b/>
+          <w:color w:val="000000" w:themeColor="text1"/>
+          <w:sz w:val="28"/>
+        </w:rPr>
+      </w:pPr>
+    </w:p>
+    <w:p>
+      <w:pPr>
+        <w:jc w:val="center"/>
+        <w:rPr>
+          <w:rFonts w:cs="Arial"/>
+          <w:b/>
+          <w:color w:val="000000" w:themeColor="text1"/>
+          <w:sz w:val="28"/>
+        </w:rPr>
+      </w:pPr>
+    </w:p>
+    <w:p>
+      <w:pPr>
+        <w:jc w:val="center"/>
+        <w:rPr>
+          <w:rFonts w:cs="Arial"/>
+          <w:b/>
+          <w:color w:val="000000" w:themeColor="text1"/>
+          <w:sz w:val="28"/>
+        </w:rPr>
+      </w:pPr>
+    </w:p>
+    <w:p>
+      <w:pPr>
+        <w:jc w:val="center"/>
+        <w:rPr>
+          <w:rFonts w:cs="Arial"/>
+          <w:b/>
+          <w:color w:val="000000" w:themeColor="text1"/>
+          <w:sz w:val="28"/>
+        </w:rPr>
+      </w:pPr>
+    </w:p>
+    <w:p>
+      <w:pPr>
+        <w:jc w:val="center"/>
+        <w:rPr>
+          <w:rFonts w:cs="Arial"/>
+          <w:b/>
+          <w:color w:val="000000" w:themeColor="text1"/>
+          <w:sz w:val="28"/>
+        </w:rPr>
+      </w:pPr>
+    </w:p>
+    <w:p>
+      <w:pPr>
+        <w:jc w:val="center"/>
+        <w:rPr>
+          <w:rFonts w:cs="Arial"/>
+          <w:b/>
+          <w:color w:val="000000" w:themeColor="text1"/>
+          <w:sz w:val="28"/>
+        </w:rPr>
+      </w:pPr>
+    </w:p>
+    <w:p>
+      <w:pPr>
+        <w:jc w:val="center"/>
+        <w:rPr>
+          <w:rFonts w:cs="Arial"/>
+          <w:b/>
+          <w:color w:val="000000" w:themeColor="text1"/>
+          <w:sz w:val="28"/>
+        </w:rPr>
+      </w:pPr>
+    </w:p>
+    <w:p>
+      <w:pPr>
+        <w:jc w:val="center"/>
+        <w:rPr>
+          <w:rFonts w:cs="Arial"/>
+          <w:b/>
+          <w:color w:val="000000" w:themeColor="text1"/>
+          <w:sz w:val="28"/>
+        </w:rPr>
+      </w:pPr>
+    </w:p>
+    <w:p>
+      <w:pPr>
+        <w:jc w:val="center"/>
+        <w:rPr>
+          <w:rFonts w:cs="Arial"/>
+          <w:b/>
+          <w:color w:val="000000" w:themeColor="text1"/>
+          <w:sz w:val="28"/>
+        </w:rPr>
+      </w:pPr>
+    </w:p>
+    <w:p>
+      <w:pPr>
+        <w:jc w:val="center"/>
+        <w:rPr>
+          <w:rFonts w:cs="Arial"/>
+          <w:b/>
+          <w:color w:val="000000" w:themeColor="text1"/>
+          <w:sz w:val="28"/>
+        </w:rPr>
+      </w:pPr>
+    </w:p>
+    <w:p>
+      <w:pPr>
+        <w:jc w:val="center"/>
+        <w:rPr>
+          <w:rFonts w:cs="Arial"/>
+          <w:b/>
+          <w:color w:val="000000" w:themeColor="text1"/>
+          <w:sz w:val="28"/>
+        </w:rPr>
+      </w:pPr>
+    </w:p>
+    <w:p>
+      <w:pPr>
+        <w:jc w:val="center"/>
+        <w:rPr>
+          <w:rFonts w:cs="Arial"/>
+          <w:b/>
+          <w:color w:val="000000" w:themeColor="text1"/>
+          <w:sz w:val="28"/>
+        </w:rPr>
+      </w:pPr>
+    </w:p>
+    <w:p>
+      <w:pPr>
+        <w:jc w:val="center"/>
+        <w:rPr>
+          <w:rFonts w:cs="Arial"/>
+          <w:b/>
+          <w:color w:val="000000" w:themeColor="text1"/>
+          <w:sz w:val="28"/>
+        </w:rPr>
+      </w:pPr>
+    </w:p>
+    <w:p>
+      <w:pPr>
+        <w:jc w:val="center"/>
+        <w:rPr>
+          <w:rFonts w:cs="Arial"/>
+          <w:b/>
+          <w:color w:val="000000" w:themeColor="text1"/>
+          <w:sz w:val="28"/>
+        </w:rPr>
+      </w:pPr>
+    </w:p>
+    <w:p>
+      <w:pPr>
+        <w:jc w:val="center"/>
+        <w:rPr>
+          <w:rFonts w:cs="Arial"/>
+          <w:b/>
+          <w:color w:val="000000" w:themeColor="text1"/>
+          <w:sz w:val="28"/>
+        </w:rPr>
+      </w:pPr>
+    </w:p>
+    <w:p>
+      <w:pPr>
+        <w:jc w:val="center"/>
+        <w:rPr>
+          <w:rFonts w:cs="Arial"/>
+          <w:b/>
+          <w:color w:val="000000" w:themeColor="text1"/>
+          <w:sz w:val="28"/>
+        </w:rPr>
+      </w:pPr>
+    </w:p>
+    <w:p>
+      <w:pPr>
+        <w:jc w:val="center"/>
+        <w:rPr>
+          <w:rFonts w:cs="Arial"/>
+          <w:b/>
+          <w:color w:val="000000" w:themeColor="text1"/>
+          <w:sz w:val="28"/>
+        </w:rPr>
+      </w:pPr>
+    </w:p>
+    <w:p>
+      <w:pPr>
+        <w:jc w:val="center"/>
+        <w:rPr>
+          <w:rFonts w:cs="Arial"/>
+          <w:b/>
+          <w:color w:val="000000" w:themeColor="text1"/>
+          <w:sz w:val="28"/>
+        </w:rPr>
+      </w:pPr>
+    </w:p>
+    <w:p>
+      <w:pPr>
+        <w:jc w:val="center"/>
+        <w:rPr>
+          <w:rFonts w:cs="Arial"/>
+          <w:b/>
+          <w:color w:val="000000" w:themeColor="text1"/>
+          <w:sz w:val="28"/>
+        </w:rPr>
+      </w:pPr>
+    </w:p>
+    <w:p>
+      <w:pPr>
+        <w:jc w:val="center"/>
+        <w:rPr>
+          <w:rFonts w:cs="Arial"/>
+          <w:b/>
+          <w:color w:val="000000" w:themeColor="text1"/>
+          <w:sz w:val="28"/>
+        </w:rPr>
+      </w:pPr>
+    </w:p>
+    <w:p>
+      <w:pPr>
+        <w:jc w:val="center"/>
+        <w:rPr>
+          <w:rFonts w:cs="Arial"/>
+          <w:b/>
+          <w:color w:val="000000" w:themeColor="text1"/>
+          <w:sz w:val="28"/>
+        </w:rPr>
+      </w:pPr>
+    </w:p>
+    <w:p>
+      <w:pPr>
+        <w:jc w:val="center"/>
+        <w:rPr>
+          <w:rFonts w:cs="Arial"/>
+          <w:b/>
+          <w:color w:val="000000" w:themeColor="text1"/>
+          <w:sz w:val="28"/>
+        </w:rPr>
+      </w:pPr>
+      <w:r>
+        <w:rPr>
+          <w:rFonts w:cs="Arial"/>
+          <w:b/>
+          <w:color w:val="000000" w:themeColor="text1"/>
+          <w:sz w:val="28"/>
+        </w:rPr>
+        <w:lastRenderedPageBreak/>
+        <w:t>EPÍGRAFE</w:t>
+      </w:r>
+    </w:p>
+    <w:p>
+      <w:pPr>
+        <w:jc w:val="center"/>
+        <w:rPr>
+          <w:rFonts w:cs="Arial"/>
+          <w:color w:val="000000" w:themeColor="text1"/>
+        </w:rPr>
+      </w:pPr>
+    </w:p>
+    <w:p>
+      <w:pPr>
+        <w:spacing w:line="240" w:lineRule="auto"/>
+        <w:ind w:left="708" w:firstLine="708"/>
+        <w:rPr>
+          <w:rFonts w:eastAsia="Times New Roman" w:cs="Arial"/>
+          <w:color w:val="333333"/>
+          <w:szCs w:val="24"/>
+          <w:lang w:eastAsia="pt-BR"/>
+        </w:rPr>
+      </w:pPr>
+      <w:r>
+        <w:rPr>
+          <w:rFonts w:eastAsia="Times New Roman" w:cs="Arial"/>
+          <w:color w:val="333333"/>
+          <w:szCs w:val="24"/>
+          <w:lang w:eastAsia="pt-BR"/>
+        </w:rPr>
+        <w:t>“</w:t>
+      </w:r>
+      <w:r>
+        <w:rPr>
+          <w:rFonts w:eastAsia="Times New Roman" w:cs="Arial"/>
+          <w:color w:val="333333"/>
+          <w:szCs w:val="24"/>
+          <w:lang w:eastAsia="pt-BR"/>
+        </w:rPr>
+        <w:t>Através dos séculos existiram homens que deram os primeiros passos, por novas estradas, armados com nada além de sua própria visão.</w:t>
+      </w:r>
+      <w:r>
+        <w:rPr>
+          <w:rFonts w:eastAsia="Times New Roman" w:cs="Arial"/>
+          <w:color w:val="333333"/>
+          <w:szCs w:val="24"/>
+          <w:lang w:eastAsia="pt-BR"/>
+        </w:rPr>
+        <w:t>”</w:t>
+      </w:r>
+    </w:p>
+    <w:p>
+      <w:pPr>
+        <w:jc w:val="right"/>
+        <w:rPr>
+          <w:rFonts w:cs="Arial"/>
+          <w:color w:val="000000" w:themeColor="text1"/>
+        </w:rPr>
+      </w:pPr>
+      <w:r>
+        <w:rPr>
+          <w:rFonts w:ascii="Helvetica" w:eastAsia="Times New Roman" w:hAnsi="Helvetica" w:cs="Helvetica"/>
+          <w:color w:val="333333"/>
+          <w:szCs w:val="24"/>
+          <w:lang w:eastAsia="pt-BR"/>
+        </w:rPr>
+        <w:t>-</w:t>
+      </w:r>
+      <w:r>
+        <w:rPr>
+          <w:rFonts w:ascii="Helvetica" w:eastAsia="Times New Roman" w:hAnsi="Helvetica" w:cs="Helvetica"/>
+          <w:color w:val="333333"/>
+          <w:szCs w:val="24"/>
+          <w:lang w:eastAsia="pt-BR"/>
+        </w:rPr>
+        <w:t>Ayn Rand</w:t>
+      </w:r>
+    </w:p>
+    <w:p>
+      <w:pPr>
+        <w:spacing w:line="240" w:lineRule="auto"/>
+        <w:ind w:firstLine="0"/>
         <w:rPr>
           <w:rFonts w:cs="Arial"/>
           <w:color w:val="000000" w:themeColor="text1"/>
@@ -1817,14 +2072,161 @@
         </w:rPr>
         <w:br w:type="page"/>
       </w:r>
-    </w:p>
-    <w:p>
-      <w:pPr>
-        <w:jc w:val="center"/>
+      <w:r>
+        <w:rPr>
+          <w:rFonts w:cs="Arial"/>
+          <w:color w:val="000000" w:themeColor="text1"/>
+        </w:rPr>
+        <w:lastRenderedPageBreak/>
+        <w:t>VINICIUS DA SILVA LIMPO</w:t>
+      </w:r>
+      <w:r>
+        <w:rPr>
+          <w:rFonts w:cs="Arial"/>
+          <w:color w:val="000000" w:themeColor="text1"/>
+        </w:rPr>
+        <w:t xml:space="preserve">, </w:t>
+      </w:r>
+      <w:r>
+        <w:rPr>
+          <w:rFonts w:cs="Arial"/>
+          <w:color w:val="000000" w:themeColor="text1"/>
+        </w:rPr>
+        <w:t>Marcus e FIGUEIREDO YAUNNER DOS SANTOS, Vinicius.</w:t>
+      </w:r>
+      <w:r>
+        <w:rPr>
+          <w:rFonts w:cs="Arial"/>
+          <w:color w:val="000000" w:themeColor="text1"/>
+        </w:rPr>
+        <w:t xml:space="preserve"> </w:t>
+      </w:r>
+      <w:r>
         <w:rPr>
           <w:rFonts w:cs="Arial"/>
           <w:b/>
           <w:color w:val="000000" w:themeColor="text1"/>
+        </w:rPr>
+        <w:t>ApeNo</w:t>
+      </w:r>
+      <w:r>
+        <w:rPr>
+          <w:rFonts w:cs="Arial"/>
+          <w:color w:val="000000" w:themeColor="text1"/>
+        </w:rPr>
+        <w:t xml:space="preserve">: </w:t>
+      </w:r>
+      <w:r>
+        <w:rPr>
+          <w:rFonts w:cs="Arial"/>
+          <w:color w:val="000000" w:themeColor="text1"/>
+        </w:rPr>
+        <w:t xml:space="preserve">aperta notitia </w:t>
+      </w:r>
+      <w:r>
+        <w:rPr>
+          <w:rFonts w:cs="Arial"/>
+          <w:color w:val="000000" w:themeColor="text1"/>
+        </w:rPr>
+        <w:t>2018.</w:t>
+      </w:r>
+      <w:r>
+        <w:rPr>
+          <w:rFonts w:cs="Arial"/>
+          <w:color w:val="000000" w:themeColor="text1"/>
+        </w:rPr>
+        <w:t xml:space="preserve"> </w:t>
+      </w:r>
+      <w:r>
+        <w:rPr>
+          <w:rFonts w:cs="Arial"/>
+          <w:color w:val="000000" w:themeColor="text1"/>
+        </w:rPr>
+        <w:t>16</w:t>
+      </w:r>
+      <w:r>
+        <w:rPr>
+          <w:rFonts w:cs="Arial"/>
+          <w:color w:val="000000" w:themeColor="text1"/>
+        </w:rPr>
+        <w:t xml:space="preserve"> folhas. Trabalho de </w:t>
+      </w:r>
+      <w:r>
+        <w:rPr>
+          <w:rFonts w:cs="Arial"/>
+          <w:color w:val="000000" w:themeColor="text1"/>
+        </w:rPr>
+        <w:t>Conclusão de Curso (Técnico em Curso</w:t>
+      </w:r>
+      <w:r>
+        <w:rPr>
+          <w:rFonts w:cs="Arial"/>
+          <w:color w:val="000000" w:themeColor="text1"/>
+        </w:rPr>
+        <w:t xml:space="preserve">) – Etec Monsenhor </w:t>
+      </w:r>
+      <w:r>
+        <w:rPr>
+          <w:rFonts w:cs="Arial"/>
+          <w:color w:val="000000" w:themeColor="text1"/>
+        </w:rPr>
+        <w:t>Antônio</w:t>
+      </w:r>
+      <w:r>
+        <w:rPr>
+          <w:rFonts w:cs="Arial"/>
+          <w:color w:val="000000" w:themeColor="text1"/>
+        </w:rPr>
+        <w:t xml:space="preserve"> Magliano, Garça,</w:t>
+      </w:r>
+      <w:r>
+        <w:rPr>
+          <w:rFonts w:cs="Arial"/>
+          <w:color w:val="000000" w:themeColor="text1"/>
+        </w:rPr>
+        <w:t xml:space="preserve"> </w:t>
+      </w:r>
+      <w:r>
+        <w:rPr>
+          <w:rFonts w:cs="Arial"/>
+          <w:color w:val="000000" w:themeColor="text1"/>
+        </w:rPr>
+        <w:t>2018</w:t>
+      </w:r>
+      <w:r>
+        <w:rPr>
+          <w:rFonts w:cs="Arial"/>
+          <w:color w:val="000000" w:themeColor="text1"/>
+        </w:rPr>
+        <w:t>.</w:t>
+      </w:r>
+    </w:p>
+    <w:p>
+      <w:pPr>
+        <w:spacing w:line="240" w:lineRule="auto"/>
+        <w:rPr>
+          <w:rFonts w:cs="Arial"/>
+          <w:color w:val="000000" w:themeColor="text1"/>
+        </w:rPr>
+      </w:pPr>
+    </w:p>
+    <w:p>
+      <w:pPr>
+        <w:spacing w:line="240" w:lineRule="auto"/>
+        <w:rPr>
+          <w:rFonts w:cs="Arial"/>
+          <w:color w:val="000000" w:themeColor="text1"/>
+        </w:rPr>
+      </w:pPr>
+    </w:p>
+    <w:p>
+      <w:pPr>
+        <w:spacing w:line="240" w:lineRule="auto"/>
+        <w:jc w:val="center"/>
+        <w:rPr>
+          <w:rFonts w:cs="Arial"/>
+          <w:b/>
+          <w:color w:val="000000" w:themeColor="text1"/>
           <w:sz w:val="28"/>
         </w:rPr>
       </w:pPr>
@@ -1832,231 +2234,576 @@
         <w:rPr>
           <w:rFonts w:cs="Arial"/>
           <w:b/>
-          <w:noProof/>
           <w:color w:val="000000" w:themeColor="text1"/>
           <w:sz w:val="28"/>
-          <w:lang w:eastAsia="pt-BR"/>
+        </w:rPr>
+        <w:t>RESUMO</w:t>
+      </w:r>
+    </w:p>
+    <w:p>
+      <w:pPr>
+        <w:spacing w:line="240" w:lineRule="auto"/>
+        <w:rPr>
+          <w:rFonts w:cs="Arial"/>
+          <w:color w:val="000000" w:themeColor="text1"/>
+        </w:rPr>
+      </w:pPr>
+    </w:p>
+    <w:p>
+      <w:pPr>
+        <w:spacing w:line="240" w:lineRule="auto"/>
+        <w:rPr>
+          <w:rFonts w:cs="Arial"/>
+          <w:color w:val="000000" w:themeColor="text1"/>
+        </w:rPr>
+      </w:pPr>
+    </w:p>
+    <w:p>
+      <w:pPr>
+        <w:spacing w:line="240" w:lineRule="auto"/>
+        <w:ind w:firstLine="0"/>
+      </w:pPr>
+      <w:r>
+        <w:rPr>
+          <w:rFonts w:cs="Arial"/>
+          <w:color w:val="000000" w:themeColor="text1"/>
+        </w:rPr>
+        <w:t xml:space="preserve">ApeNo é um fórum que foi desenvolvido para facilitar a troca de informação entre seu usuário, porém, </w:t>
+      </w:r>
+      <w:r>
+        <w:rPr>
+          <w:rFonts w:cs="Arial"/>
+          <w:color w:val="000000" w:themeColor="text1"/>
+        </w:rPr>
+        <w:t>houve</w:t>
+      </w:r>
+      <w:r>
+        <w:rPr>
+          <w:rFonts w:cs="Arial"/>
+          <w:color w:val="000000" w:themeColor="text1"/>
+        </w:rPr>
+        <w:t xml:space="preserve"> problemas com o tratamento de dados e </w:t>
+      </w:r>
+      <w:r>
+        <w:rPr>
+          <w:rFonts w:cs="Arial"/>
+          <w:color w:val="000000" w:themeColor="text1"/>
+        </w:rPr>
+        <w:t>necessitava d</w:t>
+      </w:r>
+      <w:r>
+        <w:rPr>
+          <w:rFonts w:cs="Arial"/>
+          <w:color w:val="000000" w:themeColor="text1"/>
+        </w:rPr>
+        <w:t xml:space="preserve">um sistema que facilite o trabalho do administrador do sistema(sysadmin). </w:t>
+      </w:r>
+      <w:r>
+        <w:rPr>
+          <w:rFonts w:cs="Arial"/>
+          <w:color w:val="000000" w:themeColor="text1"/>
+        </w:rPr>
+        <w:t>Então começou um projeto pra que se resolva esse</w:t>
+      </w:r>
+      <w:r>
+        <w:rPr>
+          <w:rFonts w:cs="Arial"/>
+          <w:color w:val="000000" w:themeColor="text1"/>
+        </w:rPr>
+        <w:t>s</w:t>
+      </w:r>
+      <w:r>
+        <w:rPr>
+          <w:rFonts w:cs="Arial"/>
+          <w:color w:val="000000" w:themeColor="text1"/>
+        </w:rPr>
+        <w:t xml:space="preserve"> empecilho</w:t>
+      </w:r>
+      <w:r>
+        <w:rPr>
+          <w:rFonts w:cs="Arial"/>
+          <w:color w:val="000000" w:themeColor="text1"/>
+        </w:rPr>
+        <w:t>s</w:t>
+      </w:r>
+      <w:r>
+        <w:rPr>
+          <w:rFonts w:cs="Arial"/>
+          <w:color w:val="000000" w:themeColor="text1"/>
+        </w:rPr>
+        <w:t xml:space="preserve"> pra que possa se ter melhor eficiência para o desenvolvimento do projeto e fizemos um aplicativo p</w:t>
+      </w:r>
+      <w:r>
+        <w:rPr>
+          <w:rFonts w:cs="Arial"/>
+          <w:color w:val="000000" w:themeColor="text1"/>
+        </w:rPr>
+        <w:t>a</w:t>
+      </w:r>
+      <w:r>
+        <w:rPr>
+          <w:rFonts w:cs="Arial"/>
+          <w:color w:val="000000" w:themeColor="text1"/>
+        </w:rPr>
+        <w:t>ra que seja uma espécie de portfólio do projeto. Usando a linguagem de programação C# mais o Microsoft Access Database iniciou-se o desenvolvimento de nosso TCC seguindo a filosofia FOSS (</w:t>
+      </w:r>
+      <w:r>
+        <w:rPr>
+          <w:rFonts w:cs="Arial"/>
+          <w:iCs/>
+          <w:color w:val="222222"/>
+          <w:szCs w:val="21"/>
+          <w:shd w:val="clear" w:color="auto" w:fill="FFFFFF"/>
+        </w:rPr>
+        <w:t>F</w:t>
+      </w:r>
+      <w:r>
+        <w:rPr>
+          <w:rFonts w:cs="Arial"/>
+          <w:iCs/>
+          <w:color w:val="222222"/>
+          <w:szCs w:val="21"/>
+          <w:shd w:val="clear" w:color="auto" w:fill="FFFFFF"/>
+        </w:rPr>
+        <w:t xml:space="preserve">ree and </w:t>
+      </w:r>
+      <w:r>
+        <w:rPr>
+          <w:rFonts w:cs="Arial"/>
+          <w:iCs/>
+          <w:color w:val="222222"/>
+          <w:szCs w:val="21"/>
+          <w:shd w:val="clear" w:color="auto" w:fill="FFFFFF"/>
+        </w:rPr>
+        <w:t>O</w:t>
+      </w:r>
+      <w:r>
+        <w:rPr>
+          <w:rFonts w:cs="Arial"/>
+          <w:iCs/>
+          <w:color w:val="222222"/>
+          <w:szCs w:val="21"/>
+          <w:shd w:val="clear" w:color="auto" w:fill="FFFFFF"/>
+        </w:rPr>
+        <w:t xml:space="preserve">pen </w:t>
+      </w:r>
+      <w:r>
+        <w:rPr>
+          <w:rFonts w:cs="Arial"/>
+          <w:iCs/>
+          <w:color w:val="222222"/>
+          <w:szCs w:val="21"/>
+          <w:shd w:val="clear" w:color="auto" w:fill="FFFFFF"/>
+        </w:rPr>
+        <w:t>S</w:t>
+      </w:r>
+      <w:r>
+        <w:rPr>
+          <w:rFonts w:cs="Arial"/>
+          <w:iCs/>
+          <w:color w:val="222222"/>
+          <w:szCs w:val="21"/>
+          <w:shd w:val="clear" w:color="auto" w:fill="FFFFFF"/>
+        </w:rPr>
+        <w:t xml:space="preserve">ource </w:t>
+      </w:r>
+      <w:r>
+        <w:rPr>
+          <w:rFonts w:cs="Arial"/>
+          <w:iCs/>
+          <w:color w:val="222222"/>
+          <w:szCs w:val="21"/>
+          <w:shd w:val="clear" w:color="auto" w:fill="FFFFFF"/>
+        </w:rPr>
+        <w:t>S</w:t>
+      </w:r>
+      <w:r>
+        <w:rPr>
+          <w:rFonts w:cs="Arial"/>
+          <w:iCs/>
+          <w:color w:val="222222"/>
+          <w:szCs w:val="21"/>
+          <w:shd w:val="clear" w:color="auto" w:fill="FFFFFF"/>
+        </w:rPr>
+        <w:t>oftware</w:t>
+      </w:r>
+      <w:r>
+        <w:rPr>
+          <w:rFonts w:cs="Arial"/>
+          <w:color w:val="000000" w:themeColor="text1"/>
+        </w:rPr>
+        <w:t xml:space="preserve">) mais o </w:t>
+      </w:r>
+      <w:r>
+        <w:rPr>
+          <w:rFonts w:cs="Arial"/>
+          <w:color w:val="222222"/>
+          <w:shd w:val="clear" w:color="auto" w:fill="FFFFFF"/>
+        </w:rPr>
+        <w:t xml:space="preserve">princípio KISS (Keep It Simple Stupid) que já era de nosso conhecimento por causa da comunidade em torno do Arch Linux, mantendo um conceito de simplicidade </w:t>
+      </w:r>
+      <w:r>
+        <w:rPr>
+          <w:rFonts w:cs="Arial"/>
+          <w:color w:val="222222"/>
+          <w:shd w:val="clear" w:color="auto" w:fill="FFFFFF"/>
+        </w:rPr>
+        <w:t>e eficiência</w:t>
+      </w:r>
+      <w:r>
+        <w:rPr>
+          <w:rFonts w:cs="Arial"/>
+          <w:color w:val="222222"/>
+          <w:shd w:val="clear" w:color="auto" w:fill="FFFFFF"/>
+        </w:rPr>
+        <w:t xml:space="preserve"> e entregando o código fonte para ter uma avaliação melhor de quem for usar.</w:t>
+      </w:r>
+    </w:p>
+    <w:p>
+      <w:pPr>
+        <w:spacing w:line="240" w:lineRule="auto"/>
+        <w:rPr>
+          <w:rFonts w:cs="Arial"/>
+          <w:color w:val="000000" w:themeColor="text1"/>
+        </w:rPr>
+      </w:pPr>
+    </w:p>
+    <w:p>
+      <w:pPr>
+        <w:spacing w:line="240" w:lineRule="auto"/>
+        <w:ind w:firstLine="0"/>
+        <w:rPr>
+          <w:rFonts w:cs="Arial"/>
+          <w:color w:val="000000" w:themeColor="text1"/>
+        </w:rPr>
+      </w:pPr>
+      <w:r>
+        <w:rPr>
+          <w:rFonts w:cs="Arial"/>
+          <w:color w:val="000000" w:themeColor="text1"/>
+        </w:rPr>
+        <w:t xml:space="preserve">Palavras-chaves: </w:t>
+      </w:r>
+      <w:r>
+        <w:rPr>
+          <w:rFonts w:cs="Arial"/>
+          <w:color w:val="000000" w:themeColor="text1"/>
+        </w:rPr>
+        <w:t>ApeNo</w:t>
+      </w:r>
+      <w:r>
+        <w:rPr>
+          <w:rFonts w:cs="Arial"/>
+          <w:color w:val="000000" w:themeColor="text1"/>
+        </w:rPr>
+        <w:t xml:space="preserve">. </w:t>
+      </w:r>
+      <w:r>
+        <w:rPr>
+          <w:rFonts w:cs="Arial"/>
+          <w:color w:val="000000" w:themeColor="text1"/>
+        </w:rPr>
+        <w:t>sistema</w:t>
+      </w:r>
+      <w:r>
+        <w:rPr>
+          <w:rFonts w:cs="Arial"/>
+          <w:color w:val="000000" w:themeColor="text1"/>
+        </w:rPr>
+        <w:t xml:space="preserve">. </w:t>
+      </w:r>
+      <w:r>
+        <w:rPr>
+          <w:rFonts w:cs="Arial"/>
+          <w:color w:val="000000" w:themeColor="text1"/>
+        </w:rPr>
+        <w:t>Open Source</w:t>
+      </w:r>
+      <w:r>
+        <w:rPr>
+          <w:rFonts w:cs="Arial"/>
+          <w:color w:val="000000" w:themeColor="text1"/>
+        </w:rPr>
+        <w:t xml:space="preserve">. </w:t>
+      </w:r>
+      <w:r>
+        <w:rPr>
+          <w:rFonts w:cs="Arial"/>
+          <w:color w:val="000000" w:themeColor="text1"/>
+        </w:rPr>
+        <w:t>linguagem</w:t>
+      </w:r>
+      <w:r>
+        <w:rPr>
+          <w:rFonts w:cs="Arial"/>
+          <w:color w:val="000000" w:themeColor="text1"/>
+        </w:rPr>
+        <w:t>.</w:t>
+      </w:r>
+    </w:p>
+    <w:p>
+      <w:pPr>
+        <w:spacing w:line="240" w:lineRule="auto"/>
+        <w:rPr>
+          <w:rFonts w:cs="Arial"/>
+          <w:color w:val="000000" w:themeColor="text1"/>
+        </w:rPr>
+      </w:pPr>
+    </w:p>
+    <w:p>
+      <w:pPr>
+        <w:rPr>
+          <w:rFonts w:cs="Arial"/>
+          <w:color w:val="000000" w:themeColor="text1"/>
+        </w:rPr>
+      </w:pPr>
+      <w:r>
+        <w:rPr>
+          <w:rFonts w:cs="Arial"/>
+          <w:color w:val="000000" w:themeColor="text1"/>
+        </w:rPr>
+        <w:br w:type="page"/>
+      </w:r>
+    </w:p>
+    <w:p>
+      <w:pPr>
+        <w:spacing w:line="240" w:lineRule="auto"/>
+        <w:ind w:firstLine="0"/>
+        <w:rPr>
+          <w:rFonts w:cs="Arial"/>
+          <w:color w:val="000000" w:themeColor="text1"/>
+        </w:rPr>
+      </w:pPr>
+      <w:r>
+        <w:rPr>
+          <w:rFonts w:cs="Arial"/>
+          <w:color w:val="000000" w:themeColor="text1"/>
         </w:rPr>
         <w:lastRenderedPageBreak/>
-        <mc:AlternateContent>
-          <mc:Choice Requires="wps">
-            <w:drawing>
-              <wp:anchor distT="0" distB="0" distL="114300" distR="114300" simplePos="0" relativeHeight="251669504" behindDoc="0" locked="0" layoutInCell="1" allowOverlap="1" wp14:anchorId="2955CF72" wp14:editId="5C040448">
-                <wp:simplePos x="0" y="0"/>
-                <wp:positionH relativeFrom="column">
-                  <wp:posOffset>363855</wp:posOffset>
-                </wp:positionH>
-                <wp:positionV relativeFrom="paragraph">
-                  <wp:posOffset>-413385</wp:posOffset>
-                </wp:positionV>
-                <wp:extent cx="5337810" cy="400050"/>
-                <wp:effectExtent l="300990" t="0" r="0" b="104775"/>
-                <wp:wrapNone/>
-                <wp:docPr id="9" name="AutoShape 17"/>
-                <wp:cNvGraphicFramePr>
-                  <a:graphicFrameLocks xmlns:a="http://schemas.openxmlformats.org/drawingml/2006/main"/>
-                </wp:cNvGraphicFramePr>
-                <a:graphic xmlns:a="http://schemas.openxmlformats.org/drawingml/2006/main">
-                  <a:graphicData uri="http://schemas.microsoft.com/office/word/2010/wordprocessingShape">
-                    <wps:wsp>
-                      <wps:cNvSpPr>
-                        <a:spLocks/>
-                      </wps:cNvSpPr>
-                      <wps:spPr bwMode="auto">
-                        <a:xfrm>
-                          <a:off x="0" y="0"/>
-                          <a:ext cx="5337810" cy="400050"/>
-                        </a:xfrm>
-                        <a:prstGeom prst="callout3">
-                          <a:avLst>
-                            <a:gd name="adj1" fmla="val 28569"/>
-                            <a:gd name="adj2" fmla="val -1426"/>
-                            <a:gd name="adj3" fmla="val 28569"/>
-                            <a:gd name="adj4" fmla="val -5532"/>
-                            <a:gd name="adj5" fmla="val 111269"/>
-                            <a:gd name="adj6" fmla="val -5532"/>
-                            <a:gd name="adj7" fmla="val 124444"/>
-                            <a:gd name="adj8" fmla="val 33190"/>
-                          </a:avLst>
-                        </a:prstGeom>
-                        <a:solidFill>
-                          <a:srgbClr val="FFFFFF"/>
-                        </a:solidFill>
-                        <a:ln w="9525">
-                          <a:solidFill>
-                            <a:srgbClr val="00B0F0"/>
-                          </a:solidFill>
-                          <a:miter lim="800000"/>
-                          <a:headEnd/>
-                          <a:tailEnd/>
-                        </a:ln>
-                      </wps:spPr>
-                      <wps:txbx>
-                        <w:txbxContent>
-                          <w:p>
-                            <w:pPr>
-                              <w:spacing w:line="240" w:lineRule="auto"/>
-                              <w:rPr>
-                                <w:color w:val="00B0F0"/>
-                              </w:rPr>
-                            </w:pPr>
-                            <w:r>
-                              <w:rPr>
-                                <w:color w:val="00B0F0"/>
-                              </w:rPr>
-                              <w:t>Times New Roman ou Arial – Tam. 14 – Negrito / Centralizado</w:t>
-                            </w:r>
-                          </w:p>
-                        </w:txbxContent>
-                      </wps:txbx>
-                      <wps:bodyPr rot="0" vert="horz" wrap="square" lIns="91440" tIns="45720" rIns="91440" bIns="45720" anchor="t" anchorCtr="0" upright="1">
-                        <a:noAutofit/>
-                      </wps:bodyPr>
-                    </wps:wsp>
-                  </a:graphicData>
-                </a:graphic>
-                <wp14:sizeRelH relativeFrom="page">
-                  <wp14:pctWidth>0</wp14:pctWidth>
-                </wp14:sizeRelH>
-                <wp14:sizeRelV relativeFrom="page">
-                  <wp14:pctHeight>0</wp14:pctHeight>
-                </wp14:sizeRelV>
-              </wp:anchor>
-            </w:drawing>
-          </mc:Choice>
-          <mc:Fallback>
-            <w:pict>
-              <v:shape w14:anchorId="2955CF72" id="AutoShape 17" o:spid="_x0000_s1027" type="#_x0000_t43" style="position:absolute;left:0;text-align:left;margin-left:28.65pt;margin-top:-32.55pt;width:420.3pt;height:31.5pt;z-index:251669504;visibility:visible;mso-wrap-style:square;mso-width-percent:0;mso-height-percent:0;mso-wrap-distance-left:9pt;mso-wrap-distance-top:0;mso-wrap-distance-right:9pt;mso-wrap-distance-bottom:0;mso-position-horizontal:absolute;mso-position-horizontal-relative:text;mso-position-vertical:absolute;mso-position-vertical-relative:text;mso-width-percent:0;mso-height-percent:0;mso-width-relative:page;mso-height-relative:page;v-text-anchor:top" o:gfxdata="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" adj="7169,26880,-1195,24034,-1195,6171,-308,6171" strokecolor="#00b0f0">
-                <v:textbox>
-                  <w:txbxContent>
-                    <w:p>
-                      <w:pPr>
-                        <w:spacing w:line="240" w:lineRule="auto"/>
-                        <w:rPr>
-                          <w:color w:val="00B0F0"/>
-                        </w:rPr>
-                      </w:pPr>
-                      <w:r>
-                        <w:rPr>
-                          <w:color w:val="00B0F0"/>
-                        </w:rPr>
-                        <w:t>Times New Roman ou Arial – Tam. 14 – Negrito / Centralizado</w:t>
-                      </w:r>
-                    </w:p>
-                  </w:txbxContent>
-                </v:textbox>
-                <o:callout v:ext="edit" minusx="t" minusy="t"/>
-              </v:shape>
-            </w:pict>
-          </mc:Fallback>
-        </mc:AlternateContent>
+        <w:t>VINICIUS DA SILVA LIMPO</w:t>
+      </w:r>
+      <w:r>
+        <w:rPr>
+          <w:rFonts w:cs="Arial"/>
+          <w:color w:val="000000" w:themeColor="text1"/>
+        </w:rPr>
+        <w:t xml:space="preserve">, </w:t>
+      </w:r>
+      <w:r>
+        <w:rPr>
+          <w:rFonts w:cs="Arial"/>
+          <w:color w:val="000000" w:themeColor="text1"/>
+        </w:rPr>
+        <w:t>Marcus e FIGUEIREDO YAUNNER DOS SANTOS, Vinicius</w:t>
+      </w:r>
+      <w:r>
+        <w:rPr>
+          <w:rFonts w:cs="Arial"/>
+          <w:color w:val="000000" w:themeColor="text1"/>
+        </w:rPr>
+        <w:t xml:space="preserve">. </w:t>
       </w:r>
       <w:r>
         <w:rPr>
           <w:rFonts w:cs="Arial"/>
           <w:b/>
           <w:color w:val="000000" w:themeColor="text1"/>
+        </w:rPr>
+        <w:t>ApeNo</w:t>
+      </w:r>
+      <w:r>
+        <w:rPr>
+          <w:rFonts w:cs="Arial"/>
+          <w:color w:val="000000" w:themeColor="text1"/>
+        </w:rPr>
+        <w:t xml:space="preserve">: </w:t>
+      </w:r>
+      <w:r>
+        <w:rPr>
+          <w:rFonts w:cs="Arial"/>
+          <w:color w:val="000000" w:themeColor="text1"/>
+        </w:rPr>
+        <w:t>aperta notitia</w:t>
+      </w:r>
+      <w:r>
+        <w:rPr>
+          <w:rFonts w:cs="Arial"/>
+          <w:color w:val="000000" w:themeColor="text1"/>
+        </w:rPr>
+        <w:t xml:space="preserve">. </w:t>
+      </w:r>
+      <w:r>
+        <w:rPr>
+          <w:rFonts w:cs="Arial"/>
+          <w:color w:val="000000" w:themeColor="text1"/>
+        </w:rPr>
+        <w:t>2018</w:t>
+      </w:r>
+      <w:r>
+        <w:rPr>
+          <w:rFonts w:cs="Arial"/>
+          <w:color w:val="000000" w:themeColor="text1"/>
+        </w:rPr>
+        <w:t xml:space="preserve">. </w:t>
+      </w:r>
+      <w:r>
+        <w:rPr>
+          <w:rFonts w:cs="Arial"/>
+          <w:color w:val="000000" w:themeColor="text1"/>
+        </w:rPr>
+        <w:t>20</w:t>
+      </w:r>
+      <w:r>
+        <w:rPr>
+          <w:rFonts w:cs="Arial"/>
+          <w:color w:val="000000" w:themeColor="text1"/>
+        </w:rPr>
+        <w:t xml:space="preserve"> folhas. Trabalho de Conclusão de Curso (Técnico em Informática) – Etec Monsenhor </w:t>
+      </w:r>
+      <w:r>
+        <w:rPr>
+          <w:rFonts w:cs="Arial"/>
+          <w:color w:val="000000" w:themeColor="text1"/>
+        </w:rPr>
+        <w:t>Antônio</w:t>
+      </w:r>
+      <w:r>
+        <w:rPr>
+          <w:rFonts w:cs="Arial"/>
+          <w:color w:val="000000" w:themeColor="text1"/>
+        </w:rPr>
+        <w:t xml:space="preserve"> Magliano, Garça, </w:t>
+      </w:r>
+      <w:r>
+        <w:rPr>
+          <w:rFonts w:cs="Arial"/>
+          <w:color w:val="000000" w:themeColor="text1"/>
+        </w:rPr>
+        <w:t>2018</w:t>
+      </w:r>
+      <w:r>
+        <w:rPr>
+          <w:rFonts w:cs="Arial"/>
+          <w:color w:val="000000" w:themeColor="text1"/>
+        </w:rPr>
+        <w:t>.</w:t>
+      </w:r>
+    </w:p>
+    <w:p>
+      <w:pPr>
+        <w:spacing w:line="240" w:lineRule="auto"/>
+        <w:rPr>
+          <w:rFonts w:cs="Arial"/>
+          <w:color w:val="000000" w:themeColor="text1"/>
+        </w:rPr>
+      </w:pPr>
+    </w:p>
+    <w:p>
+      <w:pPr>
+        <w:spacing w:line="240" w:lineRule="auto"/>
+        <w:jc w:val="center"/>
+        <w:rPr>
+          <w:rFonts w:cs="Arial"/>
+          <w:b/>
+          <w:color w:val="000000" w:themeColor="text1"/>
           <w:sz w:val="28"/>
         </w:rPr>
-        <w:t>EPÍGRAFE</w:t>
-      </w:r>
-    </w:p>
-    <w:p>
-      <w:pPr>
-        <w:jc w:val="center"/>
-        <w:rPr>
-          <w:rFonts w:cs="Arial"/>
-          <w:color w:val="000000" w:themeColor="text1"/>
-        </w:rPr>
-      </w:pPr>
-      <w:r>
-        <w:rPr>
-          <w:rFonts w:cs="Arial"/>
-          <w:color w:val="000000" w:themeColor="text1"/>
-        </w:rPr>
-        <w:t>(opcional)</w:t>
-      </w:r>
-    </w:p>
-    <w:p>
-      <w:pPr>
-        <w:jc w:val="center"/>
-        <w:rPr>
-          <w:rFonts w:cs="Arial"/>
-          <w:color w:val="000000" w:themeColor="text1"/>
-        </w:rPr>
-      </w:pPr>
-    </w:p>
-    <w:p>
-      <w:pPr>
-        <w:jc w:val="center"/>
-        <w:rPr>
-          <w:rFonts w:cs="Arial"/>
-          <w:color w:val="000000" w:themeColor="text1"/>
-        </w:rPr>
-      </w:pPr>
-      <w:r>
-        <w:rPr>
-          <w:rFonts w:cs="Arial"/>
-          <w:color w:val="000000" w:themeColor="text1"/>
-        </w:rPr>
-        <w:t>Os alunos deverão colocar uma frase de um autor conhecido e que seja referente ao tema do trabalho.</w:t>
-      </w:r>
-    </w:p>
-    <w:p>
-      <w:pPr>
-        <w:jc w:val="center"/>
-        <w:rPr>
-          <w:rFonts w:cs="Arial"/>
-          <w:color w:val="000000" w:themeColor="text1"/>
-        </w:rPr>
-      </w:pPr>
-    </w:p>
-    <w:p>
-      <w:pPr>
-        <w:spacing w:line="240" w:lineRule="auto"/>
-        <w:ind w:firstLine="0"/>
-        <w:rPr>
-          <w:rFonts w:cs="Arial"/>
-          <w:color w:val="000000" w:themeColor="text1"/>
-        </w:rPr>
-      </w:pPr>
-      <w:r>
-        <w:rPr>
-          <w:rFonts w:cs="Arial"/>
-          <w:color w:val="000000" w:themeColor="text1"/>
-        </w:rPr>
-        <w:br w:type="page"/>
-      </w:r>
-      <w:r>
-        <w:rPr>
-          <w:rFonts w:cs="Arial"/>
-          <w:color w:val="000000" w:themeColor="text1"/>
-        </w:rPr>
-        <w:lastRenderedPageBreak/>
-        <w:t xml:space="preserve">SOBRENOME, Nome do(s) autor(es). </w:t>
-      </w:r>
+      </w:pPr>
       <w:r>
         <w:rPr>
           <w:rFonts w:cs="Arial"/>
           <w:b/>
           <w:color w:val="000000" w:themeColor="text1"/>
-        </w:rPr>
-        <w:t>TÍTULO DO TRABALHO</w:t>
-      </w:r>
-      <w:r>
-        <w:rPr>
-          <w:rFonts w:cs="Arial"/>
-          <w:color w:val="000000" w:themeColor="text1"/>
-        </w:rPr>
-        <w:t>: subtítulo em letras minúsculas</w:t>
-      </w:r>
-      <w:r>
-        <w:rPr>
-          <w:rFonts w:cs="Arial"/>
-          <w:color w:val="000000" w:themeColor="text1"/>
-        </w:rPr>
-        <w:t xml:space="preserve"> 2018.</w:t>
-      </w:r>
+          <w:sz w:val="28"/>
+        </w:rPr>
+        <w:t>ABSTRACT</w:t>
+      </w:r>
+    </w:p>
+    <w:p>
+      <w:pPr>
+        <w:spacing w:line="240" w:lineRule="auto"/>
+        <w:rPr>
+          <w:rFonts w:cs="Arial"/>
+          <w:color w:val="000000" w:themeColor="text1"/>
+        </w:rPr>
+      </w:pPr>
+    </w:p>
+    <w:p>
+      <w:pPr>
+        <w:spacing w:line="240" w:lineRule="auto"/>
+        <w:ind w:firstLine="0"/>
+        <w:rPr>
+          <w:rFonts w:cs="Arial"/>
+          <w:color w:val="000000" w:themeColor="text1"/>
+        </w:rPr>
+      </w:pPr>
+      <w:r>
+        <w:rPr>
+          <w:rFonts w:cs="Arial"/>
+          <w:color w:val="000000" w:themeColor="text1"/>
+        </w:rPr>
+        <w:t>ApeNo is a forum that was developed to facilited the exchange of information among their users</w:t>
+      </w:r>
+      <w:r>
+        <w:rPr>
+          <w:rFonts w:cs="Arial"/>
+          <w:color w:val="000000" w:themeColor="text1"/>
+        </w:rPr>
+        <w:t xml:space="preserve">, but there was problems with the data processing and needed of a system that facilite the system administration(sysadmin) work. Then initialized a project to solved these obstacles to can have a better efficiency to the development of system and </w:t>
+      </w:r>
+      <w:r>
+        <w:rPr>
+          <w:rFonts w:cs="Arial"/>
+          <w:color w:val="000000" w:themeColor="text1"/>
+        </w:rPr>
+        <w:t>we did</w:t>
+      </w:r>
+      <w:r>
+        <w:rPr>
+          <w:rFonts w:cs="Arial"/>
+          <w:color w:val="000000" w:themeColor="text1"/>
+        </w:rPr>
+        <w:t xml:space="preserve"> a application mobile to be </w:t>
+      </w:r>
+      <w:r>
+        <w:rPr>
+          <w:rFonts w:cs="Arial"/>
+          <w:color w:val="000000" w:themeColor="text1"/>
+        </w:rPr>
+        <w:t>a kind portifolio’s project. Using a programming language C# and Microsft Database Access start the develvoment of our TCC adopting the FOSS (Free Open Source Software) philosofy and KISS (Keep It Simple Stupid) principle tha was already know because of the Arch Linux Community, keeping a concepto of simplicity</w:t>
+      </w:r>
+      <w:bookmarkStart w:id="0" w:name="_GoBack"/>
+      <w:bookmarkEnd w:id="0"/>
+      <w:r>
+        <w:rPr>
+          <w:rFonts w:cs="Arial"/>
+          <w:color w:val="000000" w:themeColor="text1"/>
+        </w:rPr>
+        <w:t xml:space="preserve"> and </w:t>
+      </w:r>
+      <w:r>
+        <w:rPr>
+          <w:rFonts w:cs="Arial"/>
+          <w:color w:val="000000" w:themeColor="text1"/>
+        </w:rPr>
+        <w:t>efficiency give</w:t>
+      </w:r>
+      <w:r>
+        <w:rPr>
+          <w:rFonts w:cs="Arial"/>
+          <w:color w:val="000000" w:themeColor="text1"/>
+        </w:rPr>
+        <w:t xml:space="preserve"> a source code to be avaliate by the users.</w:t>
+      </w:r>
+    </w:p>
+    <w:p>
+      <w:pPr>
+        <w:spacing w:line="240" w:lineRule="auto"/>
+        <w:rPr>
+          <w:rFonts w:cs="Arial"/>
+          <w:color w:val="000000" w:themeColor="text1"/>
+        </w:rPr>
+      </w:pPr>
       <w:r>
         <w:rPr>
           <w:rFonts w:cs="Arial"/>
@@ -2064,47 +2811,86 @@
         </w:rPr>
         <w:t xml:space="preserve"> </w:t>
       </w:r>
-      <w:r>
-        <w:rPr>
-          <w:rFonts w:cs="Arial"/>
-          <w:color w:val="000000" w:themeColor="text1"/>
-        </w:rPr>
-        <w:t>16</w:t>
-      </w:r>
-      <w:r>
-        <w:rPr>
-          <w:rFonts w:cs="Arial"/>
-          <w:color w:val="000000" w:themeColor="text1"/>
-        </w:rPr>
-        <w:t xml:space="preserve"> folhas. Trabalho de </w:t>
-      </w:r>
-      <w:r>
-        <w:rPr>
-          <w:rFonts w:cs="Arial"/>
-          <w:color w:val="000000" w:themeColor="text1"/>
-        </w:rPr>
-        <w:t>Conclusão de Curso (Técnico em Curso</w:t>
-      </w:r>
-      <w:r>
-        <w:rPr>
-          <w:rFonts w:cs="Arial"/>
-          <w:color w:val="000000" w:themeColor="text1"/>
-        </w:rPr>
-        <w:t>) – Etec Monsenhor Antonio Magliano, Garça,</w:t>
-      </w:r>
-      <w:r>
-        <w:rPr>
-          <w:rFonts w:cs="Arial"/>
-          <w:color w:val="000000" w:themeColor="text1"/>
-        </w:rPr>
-        <w:t xml:space="preserve"> </w:t>
-      </w:r>
-      <w:r>
-        <w:rPr>
-          <w:rFonts w:cs="Arial"/>
-          <w:color w:val="000000" w:themeColor="text1"/>
-        </w:rPr>
-        <w:t>2018</w:t>
+    </w:p>
+    <w:p>
+      <w:pPr>
+        <w:spacing w:line="240" w:lineRule="auto"/>
+        <w:ind w:firstLine="0"/>
+        <w:rPr>
+          <w:rFonts w:cs="Arial"/>
+          <w:color w:val="000000" w:themeColor="text1"/>
+        </w:rPr>
+      </w:pPr>
+      <w:r>
+        <w:rPr>
+          <w:rFonts w:cs="Arial"/>
+          <w:color w:val="000000" w:themeColor="text1"/>
+          <w:lang w:val="en-US"/>
+        </w:rPr>
+        <w:t>Keys Words</w:t>
+      </w:r>
+      <w:r>
+        <w:rPr>
+          <w:rFonts w:cs="Arial"/>
+          <w:color w:val="000000" w:themeColor="text1"/>
+          <w:lang w:val="en-US"/>
+        </w:rPr>
+        <w:t xml:space="preserve">: </w:t>
+      </w:r>
+      <w:r>
+        <w:rPr>
+          <w:rFonts w:cs="Arial"/>
+          <w:color w:val="000000" w:themeColor="text1"/>
+          <w:lang w:val="en-US"/>
+        </w:rPr>
+        <w:t>ApeNo</w:t>
+      </w:r>
+      <w:r>
+        <w:rPr>
+          <w:rFonts w:cs="Arial"/>
+          <w:color w:val="000000" w:themeColor="text1"/>
+          <w:lang w:val="en-US"/>
+        </w:rPr>
+        <w:t xml:space="preserve">. </w:t>
+      </w:r>
+      <w:r>
+        <w:rPr>
+          <w:rFonts w:cs="Arial"/>
+          <w:color w:val="000000" w:themeColor="text1"/>
+          <w:lang w:val="en-US"/>
+        </w:rPr>
+        <w:t>system</w:t>
+      </w:r>
+      <w:r>
+        <w:rPr>
+          <w:rFonts w:cs="Arial"/>
+          <w:color w:val="000000" w:themeColor="text1"/>
+          <w:lang w:val="en-US"/>
+        </w:rPr>
+        <w:t xml:space="preserve">. </w:t>
+      </w:r>
+      <w:r>
+        <w:rPr>
+          <w:rFonts w:cs="Arial"/>
+          <w:color w:val="000000" w:themeColor="text1"/>
+          <w:lang w:val="en-US"/>
+        </w:rPr>
+        <w:t>Open Source</w:t>
+      </w:r>
+      <w:r>
+        <w:rPr>
+          <w:rFonts w:cs="Arial"/>
+          <w:color w:val="000000" w:themeColor="text1"/>
+          <w:lang w:val="en-US"/>
+        </w:rPr>
+        <w:t xml:space="preserve">. </w:t>
+      </w:r>
+      <w:r>
+        <w:rPr>
+          <w:rFonts w:cs="Arial"/>
+          <w:color w:val="000000" w:themeColor="text1"/>
+        </w:rPr>
+        <w:t>language</w:t>
       </w:r>
       <w:r>
         <w:rPr>
@@ -2112,726 +2898,6 @@
           <w:color w:val="000000" w:themeColor="text1"/>
         </w:rPr>
         <w:t>.</w:t>
-      </w:r>
-    </w:p>
-    <w:p>
-      <w:pPr>
-        <w:spacing w:line="240" w:lineRule="auto"/>
-        <w:rPr>
-          <w:rFonts w:cs="Arial"/>
-          <w:color w:val="000000" w:themeColor="text1"/>
-        </w:rPr>
-      </w:pPr>
-      <w:r>
-        <w:rPr>
-          <w:rFonts w:cs="Arial"/>
-          <w:noProof/>
-          <w:color w:val="000000" w:themeColor="text1"/>
-          <w:lang w:eastAsia="pt-BR"/>
-        </w:rPr>
-        <mc:AlternateContent>
-          <mc:Choice Requires="wps">
-            <w:drawing>
-              <wp:anchor distT="0" distB="0" distL="114300" distR="114300" simplePos="0" relativeHeight="251671552" behindDoc="0" locked="0" layoutInCell="1" allowOverlap="1" wp14:anchorId="21251D05" wp14:editId="27D6FAA5">
-                <wp:simplePos x="0" y="0"/>
-                <wp:positionH relativeFrom="column">
-                  <wp:posOffset>163830</wp:posOffset>
-                </wp:positionH>
-                <wp:positionV relativeFrom="paragraph">
-                  <wp:posOffset>-1263015</wp:posOffset>
-                </wp:positionV>
-                <wp:extent cx="3756660" cy="400050"/>
-                <wp:effectExtent l="300990" t="0" r="0" b="409575"/>
-                <wp:wrapNone/>
-                <wp:docPr id="8" name="AutoShape 19"/>
-                <wp:cNvGraphicFramePr>
-                  <a:graphicFrameLocks xmlns:a="http://schemas.openxmlformats.org/drawingml/2006/main"/>
-                </wp:cNvGraphicFramePr>
-                <a:graphic xmlns:a="http://schemas.openxmlformats.org/drawingml/2006/main">
-                  <a:graphicData uri="http://schemas.microsoft.com/office/word/2010/wordprocessingShape">
-                    <wps:wsp>
-                      <wps:cNvSpPr>
-                        <a:spLocks/>
-                      </wps:cNvSpPr>
-                      <wps:spPr bwMode="auto">
-                        <a:xfrm>
-                          <a:off x="0" y="0"/>
-                          <a:ext cx="3756660" cy="400050"/>
-                        </a:xfrm>
-                        <a:prstGeom prst="callout3">
-                          <a:avLst>
-                            <a:gd name="adj1" fmla="val 28569"/>
-                            <a:gd name="adj2" fmla="val -2028"/>
-                            <a:gd name="adj3" fmla="val 28569"/>
-                            <a:gd name="adj4" fmla="val -7861"/>
-                            <a:gd name="adj5" fmla="val 176667"/>
-                            <a:gd name="adj6" fmla="val -7861"/>
-                            <a:gd name="adj7" fmla="val 200157"/>
-                            <a:gd name="adj8" fmla="val -5069"/>
-                          </a:avLst>
-                        </a:prstGeom>
-                        <a:solidFill>
-                          <a:srgbClr val="FFFFFF"/>
-                        </a:solidFill>
-                        <a:ln w="9525">
-                          <a:solidFill>
-                            <a:srgbClr val="00B0F0"/>
-                          </a:solidFill>
-                          <a:miter lim="800000"/>
-                          <a:headEnd/>
-                          <a:tailEnd/>
-                        </a:ln>
-                      </wps:spPr>
-                      <wps:txbx>
-                        <w:txbxContent>
-                          <w:p>
-                            <w:pPr>
-                              <w:spacing w:line="240" w:lineRule="auto"/>
-                              <w:rPr>
-                                <w:color w:val="00B0F0"/>
-                              </w:rPr>
-                            </w:pPr>
-                            <w:r>
-                              <w:rPr>
-                                <w:color w:val="00B0F0"/>
-                              </w:rPr>
-                              <w:t>Segue a ordem dos nomes da Capa</w:t>
-                            </w:r>
-                            <w:r>
-                              <w:rPr>
-                                <w:color w:val="00B0F0"/>
-                              </w:rPr>
-                              <w:t>.</w:t>
-                            </w:r>
-                          </w:p>
-                        </w:txbxContent>
-                      </wps:txbx>
-                      <wps:bodyPr rot="0" vert="horz" wrap="square" lIns="91440" tIns="45720" rIns="91440" bIns="45720" anchor="t" anchorCtr="0" upright="1">
-                        <a:noAutofit/>
-                      </wps:bodyPr>
-                    </wps:wsp>
-                  </a:graphicData>
-                </a:graphic>
-                <wp14:sizeRelH relativeFrom="page">
-                  <wp14:pctWidth>0</wp14:pctWidth>
-                </wp14:sizeRelH>
-                <wp14:sizeRelV relativeFrom="page">
-                  <wp14:pctHeight>0</wp14:pctHeight>
-                </wp14:sizeRelV>
-              </wp:anchor>
-            </w:drawing>
-          </mc:Choice>
-          <mc:Fallback>
-            <w:pict>
-              <v:shape w14:anchorId="21251D05" id="AutoShape 19" o:spid="_x0000_s1028" type="#_x0000_t43" style="position:absolute;left:0;text-align:left;margin-left:12.9pt;margin-top:-99.45pt;width:295.8pt;height:31.5pt;z-index:251671552;visibility:visible;mso-wrap-style:square;mso-width-percent:0;mso-height-percent:0;mso-wrap-distance-left:9pt;mso-wrap-distance-top:0;mso-wrap-distance-right:9pt;mso-wrap-distance-bottom:0;mso-position-horizontal:absolute;mso-position-horizontal-relative:text;mso-position-vertical:absolute;mso-position-vertical-relative:text;mso-width-percent:0;mso-height-percent:0;mso-width-relative:page;mso-height-relative:page;v-text-anchor:top" o:gfxdata="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" adj="-1095,43234,-1698,38160,-1698,6171,-438,6171" strokecolor="#00b0f0">
-                <v:textbox>
-                  <w:txbxContent>
-                    <w:p>
-                      <w:pPr>
-                        <w:spacing w:line="240" w:lineRule="auto"/>
-                        <w:rPr>
-                          <w:color w:val="00B0F0"/>
-                        </w:rPr>
-                      </w:pPr>
-                      <w:r>
-                        <w:rPr>
-                          <w:color w:val="00B0F0"/>
-                        </w:rPr>
-                        <w:t>Segue a ordem dos nomes da Capa</w:t>
-                      </w:r>
-                      <w:r>
-                        <w:rPr>
-                          <w:color w:val="00B0F0"/>
-                        </w:rPr>
-                        <w:t>.</w:t>
-                      </w:r>
-                    </w:p>
-                  </w:txbxContent>
-                </v:textbox>
-                <o:callout v:ext="edit" minusx="t" minusy="t"/>
-              </v:shape>
-            </w:pict>
-          </mc:Fallback>
-        </mc:AlternateContent>
-      </w:r>
-      <w:r>
-        <w:rPr>
-          <w:rFonts w:asciiTheme="minorHAnsi" w:hAnsiTheme="minorHAnsi"/>
-          <w:noProof/>
-          <w:color w:val="000000" w:themeColor="text1"/>
-          <w:sz w:val="22"/>
-          <w:lang w:eastAsia="pt-BR"/>
-        </w:rPr>
-        <mc:AlternateContent>
-          <mc:Choice Requires="wps">
-            <w:drawing>
-              <wp:anchor distT="0" distB="0" distL="114300" distR="114300" simplePos="0" relativeHeight="251675648" behindDoc="0" locked="0" layoutInCell="1" allowOverlap="1" wp14:anchorId="7D5A5DC2" wp14:editId="0ECBE92B">
-                <wp:simplePos x="0" y="0"/>
-                <wp:positionH relativeFrom="column">
-                  <wp:posOffset>4282440</wp:posOffset>
-                </wp:positionH>
-                <wp:positionV relativeFrom="paragraph">
-                  <wp:posOffset>36195</wp:posOffset>
-                </wp:positionV>
-                <wp:extent cx="1076325" cy="398145"/>
-                <wp:effectExtent l="0" t="3810" r="0" b="0"/>
-                <wp:wrapNone/>
-                <wp:docPr id="7" name="Caixa de Texto 2"/>
-                <wp:cNvGraphicFramePr>
-                  <a:graphicFrameLocks xmlns:a="http://schemas.openxmlformats.org/drawingml/2006/main"/>
-                </wp:cNvGraphicFramePr>
-                <a:graphic xmlns:a="http://schemas.openxmlformats.org/drawingml/2006/main">
-                  <a:graphicData uri="http://schemas.microsoft.com/office/word/2010/wordprocessingShape">
-                    <wps:wsp>
-                      <wps:cNvSpPr txBox="1">
-                        <a:spLocks noChangeArrowheads="1"/>
-                      </wps:cNvSpPr>
-                      <wps:spPr bwMode="auto">
-                        <a:xfrm>
-                          <a:off x="0" y="0"/>
-                          <a:ext cx="1076325" cy="398145"/>
-                        </a:xfrm>
-                        <a:prstGeom prst="rect">
-                          <a:avLst/>
-                        </a:prstGeom>
-                        <a:noFill/>
-                        <a:ln>
-                          <a:noFill/>
-                        </a:ln>
-                        <a:extLst>
-                          <a:ext uri="{909E8E84-426E-40DD-AFC4-6F175D3DCCD1}">
-                            <a14:hiddenFill xmlns:a14="http://schemas.microsoft.com/office/drawing/2010/main">
-                              <a:solidFill>
-                                <a:srgbClr val="FFFFFF"/>
-                              </a:solidFill>
-                            </a14:hiddenFill>
-                          </a:ext>
-                          <a:ext uri="{91240B29-F687-4F45-9708-019B960494DF}">
-                            <a14:hiddenLine xmlns:a14="http://schemas.microsoft.com/office/drawing/2010/main" w="9525">
-                              <a:solidFill>
-                                <a:srgbClr val="000000"/>
-                              </a:solidFill>
-                              <a:miter lim="800000"/>
-                              <a:headEnd/>
-                              <a:tailEnd/>
-                            </a14:hiddenLine>
-                          </a:ext>
-                        </a:extLst>
-                      </wps:spPr>
-                      <wps:txbx>
-                        <w:txbxContent>
-                          <w:p>
-                            <w:pPr>
-                              <w:ind w:firstLine="0"/>
-                              <w:rPr>
-                                <w:b/>
-                                <w:color w:val="00B0F0"/>
-                                <w:sz w:val="28"/>
-                              </w:rPr>
-                            </w:pPr>
-                            <w:r>
-                              <w:rPr>
-                                <w:b/>
-                                <w:color w:val="00B0F0"/>
-                                <w:sz w:val="28"/>
-                              </w:rPr>
-                              <w:t>1 Enter</w:t>
-                            </w:r>
-                          </w:p>
-                        </w:txbxContent>
-                      </wps:txbx>
-                      <wps:bodyPr rot="0" vert="horz" wrap="square" lIns="91440" tIns="45720" rIns="91440" bIns="45720" anchor="t" anchorCtr="0" upright="1">
-                        <a:spAutoFit/>
-                      </wps:bodyPr>
-                    </wps:wsp>
-                  </a:graphicData>
-                </a:graphic>
-                <wp14:sizeRelH relativeFrom="margin">
-                  <wp14:pctWidth>0</wp14:pctWidth>
-                </wp14:sizeRelH>
-                <wp14:sizeRelV relativeFrom="margin">
-                  <wp14:pctHeight>20000</wp14:pctHeight>
-                </wp14:sizeRelV>
-              </wp:anchor>
-            </w:drawing>
-          </mc:Choice>
-          <mc:Fallback>
-            <w:pict>
-              <v:shapetype w14:anchorId="7D5A5DC2" id="_x0000_t202" coordsize="21600,21600" o:spt="202" path="m,l,21600r21600,l21600,xe">
-                <v:stroke joinstyle="miter"/>
-                <v:path gradientshapeok="t" o:connecttype="rect"/>
-              </v:shapetype>
-              <v:shape id="Caixa de Texto 2" o:spid="_x0000_s1029" type="#_x0000_t202" style="position:absolute;left:0;text-align:left;margin-left:337.2pt;margin-top:2.85pt;width:84.75pt;height:31.35pt;z-index:251675648;visibility:visible;mso-wrap-style:square;mso-width-percent:0;mso-height-percent:200;mso-wrap-distance-left:9pt;mso-wrap-distance-top:0;mso-wrap-distance-right:9pt;mso-wrap-distance-bottom:0;mso-position-horizontal:absolute;mso-position-horizontal-relative:text;mso-position-vertical:absolute;mso-position-vertical-relative:text;mso-width-percent:0;mso-height-percent:200;mso-width-relative:margin;mso-height-relative:margin;v-text-anchor:top" o:gfxdata="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" filled="f" stroked="f">
-                <v:textbox style="mso-fit-shape-to-text:t">
-                  <w:txbxContent>
-                    <w:p>
-                      <w:pPr>
-                        <w:ind w:firstLine="0"/>
-                        <w:rPr>
-                          <w:b/>
-                          <w:color w:val="00B0F0"/>
-                          <w:sz w:val="28"/>
-                        </w:rPr>
-                      </w:pPr>
-                      <w:r>
-                        <w:rPr>
-                          <w:b/>
-                          <w:color w:val="00B0F0"/>
-                          <w:sz w:val="28"/>
-                        </w:rPr>
-                        <w:t>1 Enter</w:t>
-                      </w:r>
-                    </w:p>
-                  </w:txbxContent>
-                </v:textbox>
-              </v:shape>
-            </w:pict>
-          </mc:Fallback>
-        </mc:AlternateContent>
-      </w:r>
-      <w:r>
-        <w:rPr>
-          <w:rFonts w:cs="Arial"/>
-          <w:noProof/>
-          <w:color w:val="000000" w:themeColor="text1"/>
-          <w:lang w:eastAsia="pt-BR"/>
-        </w:rPr>
-        <mc:AlternateContent>
-          <mc:Choice Requires="wps">
-            <w:drawing>
-              <wp:anchor distT="0" distB="0" distL="114300" distR="114300" simplePos="0" relativeHeight="251672576" behindDoc="0" locked="0" layoutInCell="1" allowOverlap="1" wp14:anchorId="3FBCDCAE" wp14:editId="4B6AD2AE">
-                <wp:simplePos x="0" y="0"/>
-                <wp:positionH relativeFrom="column">
-                  <wp:posOffset>3377565</wp:posOffset>
-                </wp:positionH>
-                <wp:positionV relativeFrom="paragraph">
-                  <wp:posOffset>36195</wp:posOffset>
-                </wp:positionV>
-                <wp:extent cx="828675" cy="123825"/>
-                <wp:effectExtent l="9525" t="13335" r="28575" b="53340"/>
-                <wp:wrapNone/>
-                <wp:docPr id="6" name="AutoShape 22"/>
-                <wp:cNvGraphicFramePr>
-                  <a:graphicFrameLocks xmlns:a="http://schemas.openxmlformats.org/drawingml/2006/main"/>
-                </wp:cNvGraphicFramePr>
-                <a:graphic xmlns:a="http://schemas.openxmlformats.org/drawingml/2006/main">
-                  <a:graphicData uri="http://schemas.microsoft.com/office/word/2010/wordprocessingShape">
-                    <wps:wsp>
-                      <wps:cNvCnPr>
-                        <a:cxnSpLocks noChangeShapeType="1"/>
-                      </wps:cNvCnPr>
-                      <wps:spPr bwMode="auto">
-                        <a:xfrm>
-                          <a:off x="0" y="0"/>
-                          <a:ext cx="828675" cy="123825"/>
-                        </a:xfrm>
-                        <a:prstGeom prst="straightConnector1">
-                          <a:avLst/>
-                        </a:prstGeom>
-                        <a:noFill/>
-                        <a:ln w="9525">
-                          <a:solidFill>
-                            <a:srgbClr val="000000"/>
-                          </a:solidFill>
-                          <a:round/>
-                          <a:headEnd/>
-                          <a:tailEnd type="triangle" w="med" len="med"/>
-                        </a:ln>
-                        <a:extLst>
-                          <a:ext uri="{909E8E84-426E-40DD-AFC4-6F175D3DCCD1}">
-                            <a14:hiddenFill xmlns:a14="http://schemas.microsoft.com/office/drawing/2010/main">
-                              <a:noFill/>
-                            </a14:hiddenFill>
-                          </a:ext>
-                        </a:extLst>
-                      </wps:spPr>
-                      <wps:bodyPr/>
-                    </wps:wsp>
-                  </a:graphicData>
-                </a:graphic>
-                <wp14:sizeRelH relativeFrom="page">
-                  <wp14:pctWidth>0</wp14:pctWidth>
-                </wp14:sizeRelH>
-                <wp14:sizeRelV relativeFrom="page">
-                  <wp14:pctHeight>0</wp14:pctHeight>
-                </wp14:sizeRelV>
-              </wp:anchor>
-            </w:drawing>
-          </mc:Choice>
-          <mc:Fallback>
-            <w:pict>
-              <v:shapetype w14:anchorId="59579E7B" id="_x0000_t32" coordsize="21600,21600" o:spt="32" o:oned="t" path="m,l21600,21600e" filled="f">
-                <v:path arrowok="t" fillok="f" o:connecttype="none"/>
-                <o:lock v:ext="edit" shapetype="t"/>
-              </v:shapetype>
-              <v:shape id="AutoShape 22" o:spid="_x0000_s1026" type="#_x0000_t32" style="position:absolute;margin-left:265.95pt;margin-top:2.85pt;width:65.25pt;height:9.75pt;z-index:251672576;visibility:visible;mso-wrap-style:square;mso-width-percent:0;mso-height-percent:0;mso-wrap-distance-left:9pt;mso-wrap-distance-top:0;mso-wrap-distance-right:9pt;mso-wrap-distance-bottom:0;mso-position-horizontal:absolute;mso-position-horizontal-relative:text;mso-position-vertical:absolute;mso-position-vertical-relative:text;mso-width-percent:0;mso-height-percent:0;mso-width-relative:page;mso-height-relative:page" o:gfxdata="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">
-                <v:stroke endarrow="block"/>
-              </v:shape>
-            </w:pict>
-          </mc:Fallback>
-        </mc:AlternateContent>
-      </w:r>
-    </w:p>
-    <w:p>
-      <w:pPr>
-        <w:spacing w:line="240" w:lineRule="auto"/>
-        <w:jc w:val="center"/>
-        <w:rPr>
-          <w:rFonts w:cs="Arial"/>
-          <w:b/>
-          <w:color w:val="000000" w:themeColor="text1"/>
-          <w:sz w:val="28"/>
-        </w:rPr>
-      </w:pPr>
-      <w:r>
-        <w:rPr>
-          <w:rFonts w:cs="Arial"/>
-          <w:noProof/>
-          <w:color w:val="000000" w:themeColor="text1"/>
-          <w:lang w:eastAsia="pt-BR"/>
-        </w:rPr>
-        <mc:AlternateContent>
-          <mc:Choice Requires="wps">
-            <w:drawing>
-              <wp:anchor distT="0" distB="0" distL="114300" distR="114300" simplePos="0" relativeHeight="251673600" behindDoc="0" locked="0" layoutInCell="1" allowOverlap="1" wp14:anchorId="5C214463" wp14:editId="03496861">
-                <wp:simplePos x="0" y="0"/>
-                <wp:positionH relativeFrom="column">
-                  <wp:posOffset>3244215</wp:posOffset>
-                </wp:positionH>
-                <wp:positionV relativeFrom="paragraph">
-                  <wp:posOffset>137160</wp:posOffset>
-                </wp:positionV>
-                <wp:extent cx="962025" cy="142875"/>
-                <wp:effectExtent l="9525" t="60960" r="28575" b="5715"/>
-                <wp:wrapNone/>
-                <wp:docPr id="5" name="AutoShape 23"/>
-                <wp:cNvGraphicFramePr>
-                  <a:graphicFrameLocks xmlns:a="http://schemas.openxmlformats.org/drawingml/2006/main"/>
-                </wp:cNvGraphicFramePr>
-                <a:graphic xmlns:a="http://schemas.openxmlformats.org/drawingml/2006/main">
-                  <a:graphicData uri="http://schemas.microsoft.com/office/word/2010/wordprocessingShape">
-                    <wps:wsp>
-                      <wps:cNvCnPr>
-                        <a:cxnSpLocks noChangeShapeType="1"/>
-                      </wps:cNvCnPr>
-                      <wps:spPr bwMode="auto">
-                        <a:xfrm flipV="1">
-                          <a:off x="0" y="0"/>
-                          <a:ext cx="962025" cy="142875"/>
-                        </a:xfrm>
-                        <a:prstGeom prst="straightConnector1">
-                          <a:avLst/>
-                        </a:prstGeom>
-                        <a:noFill/>
-                        <a:ln w="9525">
-                          <a:solidFill>
-                            <a:srgbClr val="000000"/>
-                          </a:solidFill>
-                          <a:round/>
-                          <a:headEnd/>
-                          <a:tailEnd type="triangle" w="med" len="med"/>
-                        </a:ln>
-                        <a:extLst>
-                          <a:ext uri="{909E8E84-426E-40DD-AFC4-6F175D3DCCD1}">
-                            <a14:hiddenFill xmlns:a14="http://schemas.microsoft.com/office/drawing/2010/main">
-                              <a:noFill/>
-                            </a14:hiddenFill>
-                          </a:ext>
-                        </a:extLst>
-                      </wps:spPr>
-                      <wps:bodyPr/>
-                    </wps:wsp>
-                  </a:graphicData>
-                </a:graphic>
-                <wp14:sizeRelH relativeFrom="page">
-                  <wp14:pctWidth>0</wp14:pctWidth>
-                </wp14:sizeRelH>
-                <wp14:sizeRelV relativeFrom="page">
-                  <wp14:pctHeight>0</wp14:pctHeight>
-                </wp14:sizeRelV>
-              </wp:anchor>
-            </w:drawing>
-          </mc:Choice>
-          <mc:Fallback>
-            <w:pict>
-              <v:shape w14:anchorId="3BA19A77" id="AutoShape 23" o:spid="_x0000_s1026" type="#_x0000_t32" style="position:absolute;margin-left:255.45pt;margin-top:10.8pt;width:75.75pt;height:11.25pt;flip:y;z-index:251673600;visibility:visible;mso-wrap-style:square;mso-width-percent:0;mso-height-percent:0;mso-wrap-distance-left:9pt;mso-wrap-distance-top:0;mso-wrap-distance-right:9pt;mso-wrap-distance-bottom:0;mso-position-horizontal:absolute;mso-position-horizontal-relative:text;mso-position-vertical:absolute;mso-position-vertical-relative:text;mso-width-percent:0;mso-height-percent:0;mso-width-relative:page;mso-height-relative:page" o:gfxdata="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">
-                <v:stroke endarrow="block"/>
-              </v:shape>
-            </w:pict>
-          </mc:Fallback>
-        </mc:AlternateContent>
-      </w:r>
-      <w:r>
-        <w:rPr>
-          <w:rFonts w:cs="Arial"/>
-          <w:b/>
-          <w:color w:val="000000" w:themeColor="text1"/>
-          <w:sz w:val="28"/>
-        </w:rPr>
-        <w:t>RESUMO</w:t>
-      </w:r>
-    </w:p>
-    <w:p>
-      <w:pPr>
-        <w:spacing w:line="240" w:lineRule="auto"/>
-        <w:rPr>
-          <w:rFonts w:cs="Arial"/>
-          <w:color w:val="000000" w:themeColor="text1"/>
-        </w:rPr>
-      </w:pPr>
-    </w:p>
-    <w:p>
-      <w:pPr>
-        <w:spacing w:line="240" w:lineRule="auto"/>
-        <w:ind w:firstLine="0"/>
-        <w:rPr>
-          <w:rFonts w:cs="Arial"/>
-          <w:color w:val="000000" w:themeColor="text1"/>
-        </w:rPr>
-      </w:pPr>
-      <w:r>
-        <w:rPr>
-          <w:rFonts w:cs="Arial"/>
-          <w:color w:val="000000" w:themeColor="text1"/>
-        </w:rPr>
-        <w:t>Deve conter uma brev</w:t>
-      </w:r>
-      <w:r>
-        <w:rPr>
-          <w:rFonts w:cs="Arial"/>
-          <w:color w:val="000000" w:themeColor="text1"/>
-        </w:rPr>
-        <w:t>e</w:t>
-      </w:r>
-      <w:r>
-        <w:rPr>
-          <w:rFonts w:cs="Arial"/>
-          <w:color w:val="000000" w:themeColor="text1"/>
-        </w:rPr>
-        <w:t xml:space="preserve"> justificativa do tema, objetivo geral, metodologia, principais resultados e conclusão. (de 150 até 500 palavras, em espaço simples e sem parágrafos).</w:t>
-      </w:r>
-    </w:p>
-    <w:p>
-      <w:pPr>
-        <w:spacing w:line="240" w:lineRule="auto"/>
-        <w:rPr>
-          <w:rFonts w:cs="Arial"/>
-          <w:color w:val="000000" w:themeColor="text1"/>
-        </w:rPr>
-      </w:pPr>
-    </w:p>
-    <w:p>
-      <w:pPr>
-        <w:spacing w:line="240" w:lineRule="auto"/>
-        <w:ind w:firstLine="0"/>
-        <w:rPr>
-          <w:rFonts w:cs="Arial"/>
-          <w:color w:val="000000" w:themeColor="text1"/>
-        </w:rPr>
-      </w:pPr>
-      <w:r>
-        <w:rPr>
-          <w:rFonts w:cs="Arial"/>
-          <w:color w:val="000000" w:themeColor="text1"/>
-        </w:rPr>
-        <w:t>Palavras-chaves: Palavra1. Palavra2. Palavra3. Palavra4. Palavra5.</w:t>
-      </w:r>
-    </w:p>
-    <w:p>
-      <w:pPr>
-        <w:spacing w:line="240" w:lineRule="auto"/>
-        <w:rPr>
-          <w:rFonts w:cs="Arial"/>
-          <w:color w:val="000000" w:themeColor="text1"/>
-        </w:rPr>
-      </w:pPr>
-    </w:p>
-    <w:p>
-      <w:pPr>
-        <w:rPr>
-          <w:rFonts w:cs="Arial"/>
-          <w:color w:val="000000" w:themeColor="text1"/>
-        </w:rPr>
-      </w:pPr>
-      <w:r>
-        <w:rPr>
-          <w:rFonts w:cs="Arial"/>
-          <w:color w:val="000000" w:themeColor="text1"/>
-        </w:rPr>
-        <w:br w:type="page"/>
-      </w:r>
-    </w:p>
-    <w:p>
-      <w:pPr>
-        <w:spacing w:line="240" w:lineRule="auto"/>
-        <w:ind w:firstLine="0"/>
-        <w:rPr>
-          <w:rFonts w:cs="Arial"/>
-          <w:color w:val="000000" w:themeColor="text1"/>
-        </w:rPr>
-      </w:pPr>
-      <w:r>
-        <w:rPr>
-          <w:rFonts w:cs="Arial"/>
-          <w:color w:val="000000" w:themeColor="text1"/>
-        </w:rPr>
-        <w:lastRenderedPageBreak/>
-        <w:t xml:space="preserve">SOBRENOME, Nome do(s) autor(es). </w:t>
-      </w:r>
-      <w:r>
-        <w:rPr>
-          <w:rFonts w:cs="Arial"/>
-          <w:b/>
-          <w:color w:val="000000" w:themeColor="text1"/>
-        </w:rPr>
-        <w:t>TÍTULO DO TRABALHO</w:t>
-      </w:r>
-      <w:r>
-        <w:rPr>
-          <w:rFonts w:cs="Arial"/>
-          <w:color w:val="000000" w:themeColor="text1"/>
-        </w:rPr>
-        <w:t xml:space="preserve">: subtítulo em letras minúsculas. </w:t>
-      </w:r>
-      <w:r>
-        <w:rPr>
-          <w:rFonts w:cs="Arial"/>
-          <w:color w:val="000000" w:themeColor="text1"/>
-        </w:rPr>
-        <w:t>2018</w:t>
-      </w:r>
-      <w:r>
-        <w:rPr>
-          <w:rFonts w:cs="Arial"/>
-          <w:color w:val="000000" w:themeColor="text1"/>
-        </w:rPr>
-        <w:t xml:space="preserve">. </w:t>
-      </w:r>
-      <w:r>
-        <w:rPr>
-          <w:rFonts w:cs="Arial"/>
-          <w:color w:val="000000" w:themeColor="text1"/>
-        </w:rPr>
-        <w:t>16</w:t>
-      </w:r>
-      <w:r>
-        <w:rPr>
-          <w:rFonts w:cs="Arial"/>
-          <w:color w:val="000000" w:themeColor="text1"/>
-        </w:rPr>
-        <w:t xml:space="preserve"> folhas. Trabalho de Conclusão de Curso (Técnico em Informática) – Etec Monsenhor Antonio Magliano, Garça, </w:t>
-      </w:r>
-      <w:r>
-        <w:rPr>
-          <w:rFonts w:cs="Arial"/>
-          <w:color w:val="000000" w:themeColor="text1"/>
-        </w:rPr>
-        <w:t>2018</w:t>
-      </w:r>
-      <w:r>
-        <w:rPr>
-          <w:rFonts w:cs="Arial"/>
-          <w:color w:val="000000" w:themeColor="text1"/>
-        </w:rPr>
-        <w:t>.</w:t>
-      </w:r>
-    </w:p>
-    <w:p>
-      <w:pPr>
-        <w:spacing w:line="240" w:lineRule="auto"/>
-        <w:rPr>
-          <w:rFonts w:cs="Arial"/>
-          <w:color w:val="000000" w:themeColor="text1"/>
-        </w:rPr>
-      </w:pPr>
-    </w:p>
-    <w:p>
-      <w:pPr>
-        <w:spacing w:line="240" w:lineRule="auto"/>
-        <w:jc w:val="center"/>
-        <w:rPr>
-          <w:rFonts w:cs="Arial"/>
-          <w:b/>
-          <w:color w:val="000000" w:themeColor="text1"/>
-          <w:sz w:val="28"/>
-        </w:rPr>
-      </w:pPr>
-      <w:r>
-        <w:rPr>
-          <w:rFonts w:cs="Arial"/>
-          <w:b/>
-          <w:color w:val="000000" w:themeColor="text1"/>
-          <w:sz w:val="28"/>
-        </w:rPr>
-        <w:t>ABSTRACT</w:t>
-      </w:r>
-    </w:p>
-    <w:p>
-      <w:pPr>
-        <w:spacing w:line="240" w:lineRule="auto"/>
-        <w:rPr>
-          <w:rFonts w:cs="Arial"/>
-          <w:color w:val="000000" w:themeColor="text1"/>
-        </w:rPr>
-      </w:pPr>
-    </w:p>
-    <w:p>
-      <w:pPr>
-        <w:spacing w:line="240" w:lineRule="auto"/>
-        <w:ind w:firstLine="0"/>
-        <w:rPr>
-          <w:rFonts w:cs="Arial"/>
-          <w:color w:val="000000" w:themeColor="text1"/>
-        </w:rPr>
-      </w:pPr>
-      <w:r>
-        <w:rPr>
-          <w:rFonts w:cs="Arial"/>
-          <w:color w:val="000000" w:themeColor="text1"/>
-        </w:rPr>
-        <w:t>É o Resumo em Inglês.</w:t>
-      </w:r>
-    </w:p>
-    <w:p>
-      <w:pPr>
-        <w:spacing w:line="240" w:lineRule="auto"/>
-        <w:rPr>
-          <w:rFonts w:cs="Arial"/>
-          <w:color w:val="000000" w:themeColor="text1"/>
-        </w:rPr>
-      </w:pPr>
-    </w:p>
-    <w:p>
-      <w:pPr>
-        <w:spacing w:line="240" w:lineRule="auto"/>
-        <w:ind w:firstLine="0"/>
-        <w:rPr>
-          <w:rFonts w:cs="Arial"/>
-          <w:color w:val="000000" w:themeColor="text1"/>
-        </w:rPr>
-      </w:pPr>
-      <w:r>
-        <w:rPr>
-          <w:rFonts w:cs="Arial"/>
-          <w:color w:val="000000" w:themeColor="text1"/>
-          <w:lang w:val="en-US"/>
-        </w:rPr>
-        <w:t>Keys Words</w:t>
-      </w:r>
-      <w:r>
-        <w:rPr>
-          <w:rFonts w:cs="Arial"/>
-          <w:color w:val="000000" w:themeColor="text1"/>
-          <w:lang w:val="en-US"/>
-        </w:rPr>
-        <w:t xml:space="preserve">: Word1. Word2. Word3. </w:t>
-      </w:r>
-      <w:r>
-        <w:rPr>
-          <w:rFonts w:cs="Arial"/>
-          <w:color w:val="000000" w:themeColor="text1"/>
-        </w:rPr>
-        <w:t>Word4. Word5.</w:t>
       </w:r>
     </w:p>
     <w:p>
@@ -3090,7 +3156,28 @@
           </mc:Choice>
           <mc:Fallback>
             <w:pict>
-              <v:shape w14:anchorId="3235FF9F" id="AutoShape 18" o:spid="_x0000_s1030" type="#_x0000_t43" style="position:absolute;left:0;text-align:left;margin-left:78.9pt;margin-top:-13.45pt;width:387.3pt;height:31.5pt;z-index:251670528;visibility:visible;mso-wrap-style:square;mso-width-percent:0;mso-height-percent:0;mso-wrap-distance-left:9pt;mso-wrap-distance-top:0;mso-wrap-distance-right:9pt;mso-wrap-distance-bottom:0;mso-position-horizontal:absolute;mso-position-horizontal-relative:text;mso-position-vertical:absolute;mso-position-vertical-relative:text;mso-width-percent:0;mso-height-percent:0;mso-width-relative:page;mso-height-relative:page;v-text-anchor:top" o:gfxdata="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" adj="5814,23794,-3263,21360,-3263,6171,-335,6171" filled="f" strokecolor="#00b0f0">
+              <v:shapetype w14:anchorId="3235FF9F" id="_x0000_t43" coordsize="21600,21600" o:spt="43" adj="23400,24400,25200,21600,25200,4050,23400,4050" path="m@0@1l@2@3@4@5@6@7nfem,l21600,r,21600l,21600nsxe">
+                <v:stroke joinstyle="miter"/>
+                <v:formulas>
+                  <v:f eqn="val #0"/>
+                  <v:f eqn="val #1"/>
+                  <v:f eqn="val #2"/>
+                  <v:f eqn="val #3"/>
+                  <v:f eqn="val #4"/>
+                  <v:f eqn="val #5"/>
+                  <v:f eqn="val #6"/>
+                  <v:f eqn="val #7"/>
+                </v:formulas>
+                <v:path arrowok="t" o:extrusionok="f" gradientshapeok="t" o:connecttype="custom" o:connectlocs="@0,@1;10800,0;10800,21600;0,10800;21600,10800"/>
+                <v:handles>
+                  <v:h position="#0,#1"/>
+                  <v:h position="#2,#3"/>
+                  <v:h position="#4,#5"/>
+                  <v:h position="#6,#7"/>
+                </v:handles>
+                <o:callout v:ext="edit" type="threeSegment" on="t" textborder="f"/>
+              </v:shapetype>
+              <v:shape id="AutoShape 18" o:spid="_x0000_s1026" type="#_x0000_t43" style="position:absolute;left:0;text-align:left;margin-left:78.9pt;margin-top:-13.45pt;width:387.3pt;height:31.5pt;z-index:251670528;visibility:visible;mso-wrap-style:square;mso-width-percent:0;mso-height-percent:0;mso-wrap-distance-left:9pt;mso-wrap-distance-top:0;mso-wrap-distance-right:9pt;mso-wrap-distance-bottom:0;mso-position-horizontal:absolute;mso-position-horizontal-relative:text;mso-position-vertical:absolute;mso-position-vertical-relative:text;mso-width-percent:0;mso-height-percent:0;mso-width-relative:page;mso-height-relative:page;v-text-anchor:top" o:gfxdata="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" adj="5814,23794,-3263,21360,-3263,6171,-335,6171" filled="f" strokecolor="#00b0f0">
                 <v:textbox>
                   <w:txbxContent>
                     <w:p>
@@ -3147,55 +3234,210 @@
     </w:p>
     <w:p>
       <w:pPr>
-        <w:jc w:val="center"/>
-        <w:rPr>
-          <w:rFonts w:cs="Arial"/>
-          <w:color w:val="000000" w:themeColor="text1"/>
-        </w:rPr>
-      </w:pPr>
-    </w:p>
-    <w:p>
-      <w:pPr>
-        <w:jc w:val="center"/>
-        <w:rPr>
-          <w:rFonts w:cs="Arial"/>
-          <w:color w:val="000000" w:themeColor="text1"/>
-        </w:rPr>
-      </w:pPr>
-      <w:r>
-        <w:rPr>
-          <w:rFonts w:cs="Arial"/>
-          <w:color w:val="000000" w:themeColor="text1"/>
-        </w:rPr>
-        <w:t>Monte todo o trabalho para depois montar usando o Sumário Manual ou Automático (se usar os Estilos poderá colocar o Sumário automático)</w:t>
-      </w:r>
-    </w:p>
-    <w:p>
-      <w:pPr>
-        <w:jc w:val="center"/>
-        <w:rPr>
-          <w:rFonts w:cs="Arial"/>
-          <w:color w:val="000000" w:themeColor="text1"/>
-        </w:rPr>
-      </w:pPr>
-    </w:p>
-    <w:p>
-      <w:pPr>
-        <w:jc w:val="center"/>
-        <w:rPr>
-          <w:rFonts w:cs="Arial"/>
-          <w:color w:val="000000" w:themeColor="text1"/>
-        </w:rPr>
-      </w:pPr>
-    </w:p>
-    <w:p>
-      <w:pPr>
-        <w:pStyle w:val="Ttulo1"/>
-        <w:rPr>
+        <w:ind w:firstLine="0"/>
+        <w:rPr>
+          <w:rFonts w:cs="Arial"/>
+          <w:color w:val="000000" w:themeColor="text1"/>
+        </w:rPr>
+      </w:pPr>
+    </w:p>
+    <w:p>
+      <w:pPr>
+        <w:jc w:val="center"/>
+        <w:rPr>
+          <w:rFonts w:cs="Arial"/>
+          <w:color w:val="000000" w:themeColor="text1"/>
+        </w:rPr>
+      </w:pPr>
+    </w:p>
+    <w:p>
+      <w:pPr>
+        <w:rPr>
+          <w:rFonts w:cs="Arial"/>
+          <w:color w:val="000000" w:themeColor="text1"/>
+        </w:rPr>
+      </w:pPr>
+      <w:r>
+        <w:rPr>
+          <w:rFonts w:cs="Arial"/>
+          <w:color w:val="000000" w:themeColor="text1"/>
+        </w:rPr>
+        <w:t>INTRODUÇÃO...........................................................................................................10</w:t>
+      </w:r>
+    </w:p>
+    <w:p>
+      <w:pPr>
+        <w:rPr>
+          <w:rFonts w:cs="Arial"/>
+          <w:color w:val="000000" w:themeColor="text1"/>
+        </w:rPr>
+      </w:pPr>
+      <w:r>
+        <w:rPr>
+          <w:rFonts w:cs="Arial"/>
+          <w:color w:val="000000" w:themeColor="text1"/>
+        </w:rPr>
+        <w:t>CAPÍTULO 1 –</w:t>
+      </w:r>
+      <w:r>
+        <w:rPr>
+          <w:rFonts w:cs="Arial"/>
+          <w:color w:val="000000" w:themeColor="text1"/>
+        </w:rPr>
+        <w:t xml:space="preserve"> </w:t>
+      </w:r>
+      <w:r>
+        <w:rPr>
+          <w:rFonts w:eastAsia="Times New Roman" w:cs="Arial"/>
+          <w:bCs/>
+          <w:color w:val="000000" w:themeColor="text1"/>
+          <w:szCs w:val="28"/>
+          <w:lang w:eastAsia="pt-BR"/>
+        </w:rPr>
+        <w:t>O valor dos Fóruns na era da Digital</w:t>
+      </w:r>
+      <w:r>
+        <w:rPr>
+          <w:rFonts w:eastAsia="Times New Roman" w:cs="Arial"/>
+          <w:bCs/>
+          <w:color w:val="000000" w:themeColor="text1"/>
+          <w:szCs w:val="28"/>
+          <w:lang w:eastAsia="pt-BR"/>
+        </w:rPr>
+        <w:t>.................................................12</w:t>
+      </w:r>
+    </w:p>
+    <w:p>
+      <w:pPr>
+        <w:pStyle w:val="PargrafodaLista"/>
+        <w:numPr>
+          <w:ilvl w:val="1"/>
+          <w:numId w:val="1"/>
+        </w:numPr>
+        <w:jc w:val="left"/>
+        <w:rPr>
+          <w:rFonts w:eastAsia="Times New Roman" w:cs="Arial"/>
+          <w:bCs/>
+          <w:color w:val="000000" w:themeColor="text1"/>
+          <w:szCs w:val="28"/>
+          <w:lang w:eastAsia="pt-BR"/>
+        </w:rPr>
+      </w:pPr>
+      <w:r>
+        <w:rPr>
+          <w:rFonts w:eastAsia="Times New Roman" w:cs="Arial"/>
+          <w:bCs/>
+          <w:color w:val="000000" w:themeColor="text1"/>
+          <w:szCs w:val="28"/>
+          <w:lang w:eastAsia="pt-BR"/>
+        </w:rPr>
+        <w:t xml:space="preserve">- Conceito do Sistema com base em nossas pesquisas </w:t>
+      </w:r>
+      <w:r>
+        <w:rPr>
+          <w:rFonts w:eastAsia="Times New Roman" w:cs="Arial"/>
+          <w:bCs/>
+          <w:color w:val="000000" w:themeColor="text1"/>
+          <w:szCs w:val="28"/>
+          <w:lang w:eastAsia="pt-BR"/>
+        </w:rPr>
+        <w:t>..........................12</w:t>
+      </w:r>
+    </w:p>
+    <w:p>
+      <w:pPr>
+        <w:jc w:val="left"/>
+        <w:rPr>
+          <w:rFonts w:eastAsia="Times New Roman" w:cs="Arial"/>
+          <w:bCs/>
+          <w:color w:val="000000" w:themeColor="text1"/>
+          <w:szCs w:val="28"/>
+          <w:lang w:eastAsia="pt-BR"/>
+        </w:rPr>
+      </w:pPr>
+      <w:r>
+        <w:rPr>
+          <w:rFonts w:cs="Arial"/>
+          <w:color w:val="000000" w:themeColor="text1"/>
+        </w:rPr>
+        <w:t>CAPÍTULO 2 –</w:t>
+      </w:r>
+      <w:r>
+        <w:rPr>
+          <w:rFonts w:cs="Arial"/>
+          <w:color w:val="000000" w:themeColor="text1"/>
+        </w:rPr>
+        <w:t xml:space="preserve"> Porque e como..................................................................................13</w:t>
+      </w:r>
+    </w:p>
+    <w:p>
+      <w:pPr>
+        <w:rPr>
+          <w:rFonts w:cs="Arial"/>
+          <w:color w:val="000000" w:themeColor="text1"/>
+        </w:rPr>
+      </w:pPr>
+      <w:r>
+        <w:rPr>
+          <w:rFonts w:cs="Arial"/>
+          <w:color w:val="000000" w:themeColor="text1"/>
+        </w:rPr>
+        <w:t>CAPÍTULO 3 –</w:t>
+      </w:r>
+      <w:r>
+        <w:rPr>
+          <w:rFonts w:cs="Arial"/>
+          <w:color w:val="000000" w:themeColor="text1"/>
+        </w:rPr>
+        <w:t xml:space="preserve"> Sistema..............................................................................................14</w:t>
+      </w:r>
+    </w:p>
+    <w:p>
+      <w:pPr>
+        <w:rPr>
+          <w:rFonts w:cs="Arial"/>
+          <w:color w:val="000000" w:themeColor="text1"/>
+        </w:rPr>
+      </w:pPr>
+      <w:r>
+        <w:rPr>
+          <w:rFonts w:cs="Arial"/>
+          <w:color w:val="000000" w:themeColor="text1"/>
+        </w:rPr>
+        <w:tab/>
+        <w:t>3.1- Banco de dados........................................................................................14</w:t>
+      </w:r>
+    </w:p>
+    <w:p>
+      <w:pPr>
+        <w:rPr>
+          <w:rFonts w:cs="Arial"/>
+          <w:color w:val="000000" w:themeColor="text1"/>
+        </w:rPr>
+      </w:pPr>
+      <w:r>
+        <w:rPr>
+          <w:rFonts w:cs="Arial"/>
+          <w:color w:val="000000" w:themeColor="text1"/>
+        </w:rPr>
+        <w:t>CONSIDERAÇÔES FINAIS..................................</w:t>
+      </w:r>
+      <w:r>
+        <w:rPr>
+          <w:rFonts w:cs="Arial"/>
+          <w:color w:val="000000" w:themeColor="text1"/>
+        </w:rPr>
+        <w:t>.....................................................18</w:t>
+      </w:r>
+    </w:p>
+    <w:p>
+      <w:pPr>
+        <w:rPr>
+          <w:rFonts w:cs="Arial"/>
           <w:color w:val="000000" w:themeColor="text1"/>
         </w:rPr>
         <w:sectPr>
-          <w:headerReference w:type="default" r:id="rId8"/>
+          <w:headerReference w:type="default" r:id="rId9"/>
           <w:pgSz w:w="11906" w:h="16838"/>
           <w:pgMar w:top="1440" w:right="1080" w:bottom="1440" w:left="1080" w:header="709" w:footer="709" w:gutter="0"/>
           <w:pgNumType w:start="0"/>
@@ -3203,6 +3445,20 @@
           <w:docGrid w:linePitch="360"/>
         </w:sectPr>
       </w:pPr>
+      <w:r>
+        <w:rPr>
+          <w:rFonts w:cs="Arial"/>
+          <w:color w:val="000000" w:themeColor="text1"/>
+        </w:rPr>
+        <w:t xml:space="preserve">REFENRENCIAS </w:t>
+      </w:r>
+      <w:r>
+        <w:rPr>
+          <w:rFonts w:cs="Arial"/>
+          <w:color w:val="000000" w:themeColor="text1"/>
+        </w:rPr>
+        <w:t>......................................................................................................19</w:t>
+      </w:r>
     </w:p>
     <w:p>
       <w:pPr>
@@ -3249,7 +3505,7 @@
           <w:rFonts w:ascii="Arial" w:hAnsi="Arial" w:cs="Arial"/>
           <w:color w:val="000000" w:themeColor="text1"/>
         </w:rPr>
-        <w:footnoteReference w:id="1"/>
+        <w:footnoteReference w:id="4"/>
       </w:r>
       <w:r>
         <w:rPr>
@@ -3333,7 +3589,7 @@
           <w:rFonts w:ascii="Arial" w:hAnsi="Arial" w:cs="Arial"/>
           <w:color w:val="000000" w:themeColor="text1"/>
         </w:rPr>
-        <w:footnoteReference w:id="2"/>
+        <w:footnoteReference w:id="5"/>
       </w:r>
       <w:r>
         <w:rPr>
@@ -3584,7 +3840,21 @@
           <w:rFonts w:ascii="Arial" w:hAnsi="Arial" w:cs="Arial"/>
           <w:color w:val="000000" w:themeColor="text1"/>
         </w:rPr>
-        <w:t>Criaremos um formulário no Google Docs como objeto de pesquisa exploratória, com questões, como instrumento de embasamento para o desenvolvimento do sistema com um resultado qualitativo</w:t>
+        <w:t xml:space="preserve">Criaremos um formulário no Google </w:t>
+      </w:r>
+      <w:r>
+        <w:rPr>
+          <w:rFonts w:ascii="Arial" w:hAnsi="Arial" w:cs="Arial"/>
+          <w:color w:val="000000" w:themeColor="text1"/>
+        </w:rPr>
+        <w:t>Docs.</w:t>
+      </w:r>
+      <w:r>
+        <w:rPr>
+          <w:rFonts w:ascii="Arial" w:hAnsi="Arial" w:cs="Arial"/>
+          <w:color w:val="000000" w:themeColor="text1"/>
+        </w:rPr>
+        <w:t xml:space="preserve"> como objeto de pesquisa exploratória, com questões, como instrumento de embasamento para o desenvolvimento do sistema com um resultado qualitativo</w:t>
       </w:r>
     </w:p>
     <w:p>
@@ -3914,7 +4184,7 @@
           <w:sz w:val="22"/>
           <w:lang w:eastAsia="pt-BR"/>
         </w:rPr>
-        <w:footnoteReference w:id="3"/>
+        <w:footnoteReference w:id="6"/>
       </w:r>
       <w:r>
         <w:rPr>
@@ -3944,7 +4214,7 @@
           <w:sz w:val="22"/>
           <w:lang w:eastAsia="pt-BR"/>
         </w:rPr>
-        <w:footnoteReference w:id="4"/>
+        <w:footnoteReference w:id="7"/>
       </w:r>
       <w:r>
         <w:rPr>
@@ -3983,7 +4253,7 @@
           <w:sz w:val="22"/>
           <w:lang w:eastAsia="pt-BR"/>
         </w:rPr>
-        <w:footnoteReference w:id="5"/>
+        <w:footnoteReference w:id="8"/>
       </w:r>
       <w:r>
         <w:rPr>
@@ -4208,7 +4478,7 @@
                     <pic:cNvPicPr/>
                   </pic:nvPicPr>
                   <pic:blipFill>
-                    <a:blip r:embed="rId9" cstate="print">
+                    <a:blip r:embed="rId10" cstate="print">
                       <a:extLst>
                         <a:ext uri="{28A0092B-C50C-407E-A947-70E740481C1C}">
                           <a14:useLocalDpi xmlns:a14="http://schemas.microsoft.com/office/drawing/2010/main" val="0"/>
@@ -4410,7 +4680,7 @@
           <w:sz w:val="22"/>
           <w:lang w:eastAsia="pt-BR"/>
         </w:rPr>
-        <w:footnoteReference w:id="6"/>
+        <w:footnoteReference w:id="9"/>
       </w:r>
       <w:r>
         <w:rPr>
@@ -4429,7 +4699,7 @@
           <w:sz w:val="22"/>
           <w:lang w:eastAsia="pt-BR"/>
         </w:rPr>
-        <w:footnoteReference w:id="7"/>
+        <w:footnoteReference w:id="10"/>
       </w:r>
       <w:r>
         <w:rPr>
@@ -4615,7 +4885,7 @@
                     </pic:cNvPicPr>
                   </pic:nvPicPr>
                   <pic:blipFill>
-                    <a:blip r:embed="rId10">
+                    <a:blip r:embed="rId11">
                       <a:extLst>
                         <a:ext uri="{28A0092B-C50C-407E-A947-70E740481C1C}">
                           <a14:useLocalDpi xmlns:a14="http://schemas.microsoft.com/office/drawing/2010/main" val="0"/>
@@ -4818,7 +5088,7 @@
                     </pic:cNvPicPr>
                   </pic:nvPicPr>
                   <pic:blipFill>
-                    <a:blip r:embed="rId11">
+                    <a:blip r:embed="rId12">
                       <a:extLst>
                         <a:ext uri="{28A0092B-C50C-407E-A947-70E740481C1C}">
                           <a14:useLocalDpi xmlns:a14="http://schemas.microsoft.com/office/drawing/2010/main" val="0"/>
@@ -5037,7 +5307,7 @@
                     </pic:cNvPicPr>
                   </pic:nvPicPr>
                   <pic:blipFill>
-                    <a:blip r:embed="rId12">
+                    <a:blip r:embed="rId13">
                       <a:extLst>
                         <a:ext uri="{28A0092B-C50C-407E-A947-70E740481C1C}">
                           <a14:useLocalDpi xmlns:a14="http://schemas.microsoft.com/office/drawing/2010/main" val="0"/>
@@ -5262,7 +5532,7 @@
                     </pic:cNvPicPr>
                   </pic:nvPicPr>
                   <pic:blipFill>
-                    <a:blip r:embed="rId13">
+                    <a:blip r:embed="rId14">
                       <a:extLst>
                         <a:ext uri="{28A0092B-C50C-407E-A947-70E740481C1C}">
                           <a14:useLocalDpi xmlns:a14="http://schemas.microsoft.com/office/drawing/2010/main" val="0"/>
@@ -5419,7 +5689,7 @@
                     </pic:cNvPicPr>
                   </pic:nvPicPr>
                   <pic:blipFill>
-                    <a:blip r:embed="rId14">
+                    <a:blip r:embed="rId15">
                       <a:extLst>
                         <a:ext uri="{28A0092B-C50C-407E-A947-70E740481C1C}">
                           <a14:useLocalDpi xmlns:a14="http://schemas.microsoft.com/office/drawing/2010/main" val="0"/>
@@ -5727,7 +5997,7 @@
                     </pic:cNvPicPr>
                   </pic:nvPicPr>
                   <pic:blipFill>
-                    <a:blip r:embed="rId15">
+                    <a:blip r:embed="rId16">
                       <a:extLst>
                         <a:ext uri="{28A0092B-C50C-407E-A947-70E740481C1C}">
                           <a14:useLocalDpi xmlns:a14="http://schemas.microsoft.com/office/drawing/2010/main" val="0"/>
@@ -5885,7 +6155,7 @@
                     </pic:cNvPicPr>
                   </pic:nvPicPr>
                   <pic:blipFill>
-                    <a:blip r:embed="rId16">
+                    <a:blip r:embed="rId17">
                       <a:extLst>
                         <a:ext uri="{28A0092B-C50C-407E-A947-70E740481C1C}">
                           <a14:useLocalDpi xmlns:a14="http://schemas.microsoft.com/office/drawing/2010/main" val="0"/>
@@ -6074,7 +6344,31 @@
         <w:rPr>
           <w:color w:val="000000" w:themeColor="text1"/>
         </w:rPr>
-        <w:t>Tivemos um resultado esperado e erros esperados, como na interface e na conexão com o banco de dados, mas que se foi possível resolver com o tempo. Esperamos que o sistema assim como a aplicação mobile seja agradável para o uso assim da mesma forma que é útil.</w:t>
+        <w:t xml:space="preserve">Tivemos um resultado esperado e erros </w:t>
+      </w:r>
+      <w:r>
+        <w:rPr>
+          <w:color w:val="000000" w:themeColor="text1"/>
+        </w:rPr>
+        <w:t>ines</w:t>
+      </w:r>
+      <w:r>
+        <w:rPr>
+          <w:color w:val="000000" w:themeColor="text1"/>
+        </w:rPr>
+        <w:t>perados,</w:t>
+      </w:r>
+      <w:r>
+        <w:rPr>
+          <w:color w:val="000000" w:themeColor="text1"/>
+        </w:rPr>
+        <w:t xml:space="preserve"> que ocorreram</w:t>
+      </w:r>
+      <w:r>
+        <w:rPr>
+          <w:color w:val="000000" w:themeColor="text1"/>
+        </w:rPr>
+        <w:t xml:space="preserve"> na interface e na conexão com o banco de dados, mas que se foi possível resolver com o tempo. Esperamos que o sistema assim como a aplicação mobile seja agradável para o uso assim da mesma forma que é útil.</w:t>
       </w:r>
     </w:p>
     <w:p>
@@ -6101,10 +6395,26 @@
         <w:rPr>
           <w:color w:val="000000" w:themeColor="text1"/>
         </w:rPr>
-        <w:t xml:space="preserve"> no sistema pra ver se ele aguenta por longas horas de uso </w:t>
-      </w:r>
-      <w:bookmarkStart w:id="0" w:name="_GoBack"/>
-      <w:bookmarkEnd w:id="0"/>
+        <w:t xml:space="preserve"> no sistema pra ver se ele aguenta por longas horas de uso</w:t>
+      </w:r>
+      <w:r>
+        <w:rPr>
+          <w:color w:val="000000" w:themeColor="text1"/>
+        </w:rPr>
+        <w:t xml:space="preserve">, esperamos que seja agradável ao usuário ao ser </w:t>
+      </w:r>
+      <w:r>
+        <w:rPr>
+          <w:color w:val="000000" w:themeColor="text1"/>
+        </w:rPr>
+        <w:t>utilizado e que responda aos seus comandos</w:t>
+      </w:r>
+      <w:r>
+        <w:rPr>
+          <w:color w:val="000000" w:themeColor="text1"/>
+        </w:rPr>
+        <w:t>.</w:t>
+      </w:r>
     </w:p>
     <w:p>
       <w:pPr>
@@ -6183,20 +6493,76 @@
         <w:rPr>
           <w:color w:val="000000" w:themeColor="text1"/>
         </w:rPr>
-        <w:t xml:space="preserve">SOBRENOME, Nome. </w:t>
+        <w:t>Artigo Anônimo</w:t>
+      </w:r>
+      <w:r>
+        <w:rPr>
+          <w:color w:val="000000" w:themeColor="text1"/>
+        </w:rPr>
+        <w:t xml:space="preserve">. </w:t>
       </w:r>
       <w:r>
         <w:rPr>
           <w:b/>
           <w:color w:val="000000" w:themeColor="text1"/>
         </w:rPr>
-        <w:t>Título do artigo</w:t>
-      </w:r>
-      <w:r>
-        <w:rPr>
-          <w:color w:val="000000" w:themeColor="text1"/>
-        </w:rPr>
-        <w:t>. Disponível em: &lt;Site&gt;. Acesso em&gt; dia.mes.ano.</w:t>
+        <w:t>KISS (Keep It S</w:t>
+      </w:r>
+      <w:r>
+        <w:rPr>
+          <w:b/>
+          <w:color w:val="000000" w:themeColor="text1"/>
+        </w:rPr>
+        <w:t>i</w:t>
+      </w:r>
+      <w:r>
+        <w:rPr>
+          <w:b/>
+          <w:color w:val="000000" w:themeColor="text1"/>
+        </w:rPr>
+        <w:t>mple Stupid)</w:t>
+      </w:r>
+      <w:r>
+        <w:rPr>
+          <w:color w:val="000000" w:themeColor="text1"/>
+        </w:rPr>
+        <w:t>. Disponível em: &lt;</w:t>
+      </w:r>
+      <w:r>
+        <w:rPr>
+          <w:color w:val="000000" w:themeColor="text1"/>
+        </w:rPr>
+        <w:t>https://wiki.archlinux.org/index.php/Arch_Linux#Simplicity</w:t>
+      </w:r>
+      <w:r>
+        <w:rPr>
+          <w:color w:val="000000" w:themeColor="text1"/>
+        </w:rPr>
+        <w:t xml:space="preserve">&gt;. </w:t>
+      </w:r>
+      <w:r>
+        <w:rPr>
+          <w:color w:val="000000" w:themeColor="text1"/>
+        </w:rPr>
+        <w:t>&lt;</w:t>
+      </w:r>
+      <w:r>
+        <w:rPr>
+          <w:color w:val="000000" w:themeColor="text1"/>
+        </w:rPr>
+        <w:t>Acesso em</w:t>
+      </w:r>
+      <w:r>
+        <w:rPr>
+          <w:color w:val="000000" w:themeColor="text1"/>
+        </w:rPr>
+        <w:t xml:space="preserve"> 15/07/2016</w:t>
+      </w:r>
+      <w:r>
+        <w:rPr>
+          <w:color w:val="000000" w:themeColor="text1"/>
+        </w:rPr>
+        <w:t>&gt;.</w:t>
       </w:r>
     </w:p>
     <w:p>
@@ -6218,20 +6584,62 @@
         <w:rPr>
           <w:color w:val="000000" w:themeColor="text1"/>
         </w:rPr>
-        <w:t xml:space="preserve">SOBRENOME, Nome. </w:t>
+        <w:t>STEVEN RAYMOND</w:t>
+      </w:r>
+      <w:r>
+        <w:rPr>
+          <w:color w:val="000000" w:themeColor="text1"/>
+        </w:rPr>
+        <w:t xml:space="preserve">, </w:t>
+      </w:r>
+      <w:r>
+        <w:rPr>
+          <w:color w:val="000000" w:themeColor="text1"/>
+        </w:rPr>
+        <w:t>Eric.</w:t>
+      </w:r>
+      <w:r>
+        <w:rPr>
+          <w:color w:val="000000" w:themeColor="text1"/>
+        </w:rPr>
+        <w:t xml:space="preserve"> </w:t>
       </w:r>
       <w:r>
         <w:rPr>
           <w:b/>
           <w:color w:val="000000" w:themeColor="text1"/>
         </w:rPr>
-        <w:t>Título do livro</w:t>
-      </w:r>
-      <w:r>
-        <w:rPr>
-          <w:color w:val="000000" w:themeColor="text1"/>
-        </w:rPr>
-        <w:t>. N ed. Cidade: Editora, ano.</w:t>
+        <w:t>A Catedral e o Bazar</w:t>
+      </w:r>
+      <w:r>
+        <w:rPr>
+          <w:color w:val="000000" w:themeColor="text1"/>
+        </w:rPr>
+        <w:t xml:space="preserve">. N ed. Cidade: </w:t>
+      </w:r>
+      <w:r>
+        <w:rPr>
+          <w:color w:val="000000" w:themeColor="text1"/>
+        </w:rPr>
+        <w:t>O'Reilly Media</w:t>
+      </w:r>
+      <w:r>
+        <w:rPr>
+          <w:color w:val="000000" w:themeColor="text1"/>
+        </w:rPr>
+        <w:t xml:space="preserve">, </w:t>
+      </w:r>
+      <w:r>
+        <w:rPr>
+          <w:color w:val="000000" w:themeColor="text1"/>
+        </w:rPr>
+        <w:t>1999</w:t>
+      </w:r>
+      <w:r>
+        <w:rPr>
+          <w:color w:val="000000" w:themeColor="text1"/>
+        </w:rPr>
+        <w:t>.</w:t>
       </w:r>
     </w:p>
     <w:p>
@@ -6243,7 +6651,7 @@
       </w:pPr>
     </w:p>
     <w:sectPr>
-      <w:headerReference w:type="default" r:id="rId17"/>
+      <w:headerReference w:type="default" r:id="rId18"/>
       <w:pgSz w:w="11906" w:h="16838"/>
       <w:pgMar w:top="1701" w:right="1134" w:bottom="1134" w:left="1701" w:header="709" w:footer="709" w:gutter="0"/>
       <w:cols w:space="708"/>
@@ -6317,6 +6725,78 @@
       <w:r>
         <w:rPr>
           <w:rFonts w:cs="Arial"/>
+          <w:color w:val="000000" w:themeColor="text1"/>
+        </w:rPr>
+        <w:t>P</w:t>
+      </w:r>
+      <w:r>
+        <w:rPr>
+          <w:rFonts w:cs="Arial"/>
+          <w:color w:val="000000" w:themeColor="text1"/>
+        </w:rPr>
+        <w:t>ersonagem fictício da obra Naruto feito por Masashi Kishimoto</w:t>
+      </w:r>
+      <w:r>
+        <w:rPr>
+          <w:rFonts w:cs="Arial"/>
+          <w:color w:val="000000" w:themeColor="text1"/>
+        </w:rPr>
+        <w:t>.</w:t>
+      </w:r>
+    </w:p>
+  </w:footnote>
+  <w:footnote w:id="2">
+    <w:p>
+      <w:pPr>
+        <w:pStyle w:val="Textodenotaderodap"/>
+      </w:pPr>
+      <w:r>
+        <w:rPr>
+          <w:rStyle w:val="Refdenotaderodap"/>
+        </w:rPr>
+        <w:footnoteRef/>
+      </w:r>
+      <w:r>
+        <w:t xml:space="preserve"> C</w:t>
+      </w:r>
+      <w:r>
+        <w:t>onhecido também como ESR, é um hacker e escritor americano. Depois da publicação em 1997 do seu livro A Catedral e o Bazar, Raymond foi por alguns anos frequentemente citado como um porta-voz extraoficial para o movimento open source.</w:t>
+      </w:r>
+    </w:p>
+  </w:footnote>
+  <w:footnote w:id="3">
+    <w:p>
+      <w:pPr>
+        <w:pStyle w:val="Textodenotaderodap"/>
+      </w:pPr>
+      <w:r>
+        <w:rPr>
+          <w:rStyle w:val="Refdenotaderodap"/>
+        </w:rPr>
+        <w:footnoteRef/>
+      </w:r>
+      <w:r>
+        <w:t xml:space="preserve"> Programador canadense conhecido pela criação do Arch Linux.</w:t>
+      </w:r>
+    </w:p>
+  </w:footnote>
+  <w:footnote w:id="4">
+    <w:p>
+      <w:pPr>
+        <w:pStyle w:val="Textodenotaderodap"/>
+      </w:pPr>
+      <w:r>
+        <w:rPr>
+          <w:rStyle w:val="Refdenotaderodap"/>
+        </w:rPr>
+        <w:footnoteRef/>
+      </w:r>
+      <w:r>
+        <w:t xml:space="preserve"> </w:t>
+      </w:r>
+      <w:r>
+        <w:rPr>
+          <w:rFonts w:cs="Arial"/>
           <w:color w:val="222222"/>
           <w:shd w:val="clear" w:color="auto" w:fill="FFFFFF"/>
         </w:rPr>
@@ -6324,7 +6804,7 @@
       </w:r>
     </w:p>
   </w:footnote>
-  <w:footnote w:id="2">
+  <w:footnote w:id="5">
     <w:p>
       <w:pPr>
         <w:pStyle w:val="Textodenotaderodap"/>
@@ -6373,7 +6853,7 @@
       </w:r>
     </w:p>
   </w:footnote>
-  <w:footnote w:id="3">
+  <w:footnote w:id="6">
     <w:p>
       <w:pPr>
         <w:pStyle w:val="NormalWeb"/>
@@ -6416,7 +6896,7 @@
       </w:pPr>
     </w:p>
   </w:footnote>
-  <w:footnote w:id="4">
+  <w:footnote w:id="7">
     <w:p>
       <w:pPr>
         <w:pStyle w:val="Textodenotaderodap"/>
@@ -6441,7 +6921,7 @@
       </w:r>
     </w:p>
   </w:footnote>
-  <w:footnote w:id="5">
+  <w:footnote w:id="8">
     <w:p>
       <w:pPr>
         <w:pStyle w:val="NormalWeb"/>
@@ -6498,7 +6978,7 @@
       </w:pPr>
     </w:p>
   </w:footnote>
-  <w:footnote w:id="6">
+  <w:footnote w:id="9">
     <w:p>
       <w:pPr>
         <w:pStyle w:val="Textodenotaderodap"/>
@@ -6534,7 +7014,7 @@
       </w:r>
     </w:p>
   </w:footnote>
-  <w:footnote w:id="7">
+  <w:footnote w:id="10">
     <w:p>
       <w:pPr>
         <w:pStyle w:val="Textodenotaderodap"/>
@@ -6591,7 +7071,6 @@
         <w:docPartUnique/>
       </w:docPartObj>
     </w:sdtPr>
-    <w:sdtEndPr/>
     <w:sdtContent>
       <w:p>
         <w:pPr>
@@ -6611,7 +7090,7 @@
           <w:rPr>
             <w:noProof/>
           </w:rPr>
-          <w:t>18</w:t>
+          <w:t>19</w:t>
         </w:r>
         <w:r>
           <w:fldChar w:fldCharType="end"/>
@@ -6625,6 +7104,127 @@
     </w:pPr>
   </w:p>
 </w:hdr>
+</file>
+
+<file path=word/numbering.xml><?xml version="1.0" encoding="utf-8"?>
+<w:numbering xmlns:wpc="http://schemas.microsoft.com/office/word/2010/wordprocessingCanvas" xmlns:cx="http://schemas.microsoft.com/office/drawing/2014/chartex" xmlns:cx1="http://schemas.microsoft.com/office/drawing/2015/9/8/chartex" xmlns:cx2="http://schemas.microsoft.com/office/drawing/2015/10/21/chartex" xmlns:cx3="http://schemas.microsoft.com/office/drawing/2016/5/9/chartex" xmlns:cx4="http://schemas.microsoft.com/office/drawing/2016/5/10/chartex" xmlns:cx5="http://schemas.microsoft.com/office/drawing/2016/5/11/chartex" xmlns:cx6="http://schemas.microsoft.com/office/drawing/2016/5/12/chartex" xmlns:cx7="http://schemas.microsoft.com/office/drawing/2016/5/13/chartex" xmlns:cx8="http://schemas.microsoft.com/office/drawing/2016/5/14/chartex" xmlns:mc="http://schemas.openxmlformats.org/markup-compatibility/2006" xmlns:aink="http://schemas.microsoft.com/office/drawing/2016/ink" xmlns:am3d="http://schemas.microsoft.com/office/drawing/2017/model3d" xmlns:o="urn:schemas-microsoft-com:office:office" xmlns:r="http://schemas.openxmlformats.org/officeDocument/2006/relationships" xmlns:m="http://schemas.openxmlformats.org/officeDocument/2006/math" xmlns:v="urn:schemas-microsoft-com:vml" xmlns:wp14="http://schemas.microsoft.com/office/word/2010/wordprocessingDrawing" xmlns:wp="http://schemas.openxmlformats.org/drawingml/2006/wordprocessingDrawing" xmlns:w10="urn:schemas-microsoft-com:office:word" xmlns:w="http://schemas.openxmlformats.org/wordprocessingml/2006/main" xmlns:w14="http://schemas.microsoft.com/office/word/2010/wordml" xmlns:w15="http://schemas.microsoft.com/office/word/2012/wordml" xmlns:w16cid="http://schemas.microsoft.com/office/word/2016/wordml/cid" xmlns:w16se="http://schemas.microsoft.com/office/word/2015/wordml/symex" xmlns:wpg="http://schemas.microsoft.com/office/word/2010/wordprocessingGroup" xmlns:wpi="http://schemas.microsoft.com/office/word/2010/wordprocessingInk" xmlns:wne="http://schemas.microsoft.com/office/word/2006/wordml" xmlns:wps="http://schemas.microsoft.com/office/word/2010/wordprocessingShape" mc:Ignorable="w14 w15 w16se w16cid wp14">
+  <w:abstractNum w:abstractNumId="0" w15:restartNumberingAfterBreak="0">
+    <w:nsid w:val="77815EF0"/>
+    <w:multiLevelType w:val="multilevel"/>
+    <w:tmpl w:val="F71A51F8"/>
+    <w:lvl w:ilvl="0">
+      <w:start w:val="1"/>
+      <w:numFmt w:val="decimal"/>
+      <w:lvlText w:val="%1"/>
+      <w:lvlJc w:val="left"/>
+      <w:pPr>
+        <w:ind w:left="405" w:hanging="405"/>
+      </w:pPr>
+      <w:rPr>
+        <w:rFonts w:hint="default"/>
+      </w:rPr>
+    </w:lvl>
+    <w:lvl w:ilvl="1">
+      <w:start w:val="1"/>
+      <w:numFmt w:val="decimal"/>
+      <w:lvlText w:val="%1.%2"/>
+      <w:lvlJc w:val="left"/>
+      <w:pPr>
+        <w:ind w:left="1815" w:hanging="405"/>
+      </w:pPr>
+      <w:rPr>
+        <w:rFonts w:hint="default"/>
+      </w:rPr>
+    </w:lvl>
+    <w:lvl w:ilvl="2">
+      <w:start w:val="1"/>
+      <w:numFmt w:val="decimal"/>
+      <w:lvlText w:val="%1.%2.%3"/>
+      <w:lvlJc w:val="left"/>
+      <w:pPr>
+        <w:ind w:left="3540" w:hanging="720"/>
+      </w:pPr>
+      <w:rPr>
+        <w:rFonts w:hint="default"/>
+      </w:rPr>
+    </w:lvl>
+    <w:lvl w:ilvl="3">
+      <w:start w:val="1"/>
+      <w:numFmt w:val="decimal"/>
+      <w:lvlText w:val="%1.%2.%3.%4"/>
+      <w:lvlJc w:val="left"/>
+      <w:pPr>
+        <w:ind w:left="4950" w:hanging="720"/>
+      </w:pPr>
+      <w:rPr>
+        <w:rFonts w:hint="default"/>
+      </w:rPr>
+    </w:lvl>
+    <w:lvl w:ilvl="4">
+      <w:start w:val="1"/>
+      <w:numFmt w:val="decimal"/>
+      <w:lvlText w:val="%1.%2.%3.%4.%5"/>
+      <w:lvlJc w:val="left"/>
+      <w:pPr>
+        <w:ind w:left="6720" w:hanging="1080"/>
+      </w:pPr>
+      <w:rPr>
+        <w:rFonts w:hint="default"/>
+      </w:rPr>
+    </w:lvl>
+    <w:lvl w:ilvl="5">
+      <w:start w:val="1"/>
+      <w:numFmt w:val="decimal"/>
+      <w:lvlText w:val="%1.%2.%3.%4.%5.%6"/>
+      <w:lvlJc w:val="left"/>
+      <w:pPr>
+        <w:ind w:left="8130" w:hanging="1080"/>
+      </w:pPr>
+      <w:rPr>
+        <w:rFonts w:hint="default"/>
+      </w:rPr>
+    </w:lvl>
+    <w:lvl w:ilvl="6">
+      <w:start w:val="1"/>
+      <w:numFmt w:val="decimal"/>
+      <w:lvlText w:val="%1.%2.%3.%4.%5.%6.%7"/>
+      <w:lvlJc w:val="left"/>
+      <w:pPr>
+        <w:ind w:left="9900" w:hanging="1440"/>
+      </w:pPr>
+      <w:rPr>
+        <w:rFonts w:hint="default"/>
+      </w:rPr>
+    </w:lvl>
+    <w:lvl w:ilvl="7">
+      <w:start w:val="1"/>
+      <w:numFmt w:val="decimal"/>
+      <w:lvlText w:val="%1.%2.%3.%4.%5.%6.%7.%8"/>
+      <w:lvlJc w:val="left"/>
+      <w:pPr>
+        <w:ind w:left="11310" w:hanging="1440"/>
+      </w:pPr>
+      <w:rPr>
+        <w:rFonts w:hint="default"/>
+      </w:rPr>
+    </w:lvl>
+    <w:lvl w:ilvl="8">
+      <w:start w:val="1"/>
+      <w:numFmt w:val="decimal"/>
+      <w:lvlText w:val="%1.%2.%3.%4.%5.%6.%7.%8.%9"/>
+      <w:lvlJc w:val="left"/>
+      <w:pPr>
+        <w:ind w:left="12720" w:hanging="1440"/>
+      </w:pPr>
+      <w:rPr>
+        <w:rFonts w:hint="default"/>
+      </w:rPr>
+    </w:lvl>
+  </w:abstractNum>
+  <w:num w:numId="1">
+    <w:abstractNumId w:val="0"/>
+  </w:num>
+</w:numbering>
 </file>
 
 <file path=word/styles.xml><?xml version="1.0" encoding="utf-8"?>
@@ -7083,7 +7683,6 @@
   <w:style w:type="character" w:default="1" w:styleId="Fontepargpadro">
     <w:name w:val="Default Paragraph Font"/>
     <w:uiPriority w:val="1"/>
-    <w:semiHidden/>
     <w:unhideWhenUsed/>
   </w:style>
   <w:style w:type="table" w:default="1" w:styleId="Tabelanormal">
@@ -7369,6 +7968,37 @@
       <w:color w:val="0000FF"/>
       <w:u w:val="single"/>
     </w:rPr>
+  </w:style>
+  <w:style w:type="paragraph" w:customStyle="1" w:styleId="frase">
+    <w:name w:val="frase"/>
+    <w:basedOn w:val="Normal"/>
+    <w:rsid w:val="009873B1"/>
+    <w:pPr>
+      <w:spacing w:before="100" w:beforeAutospacing="1" w:after="100" w:afterAutospacing="1" w:line="240" w:lineRule="auto"/>
+      <w:ind w:firstLine="0"/>
+      <w:jc w:val="left"/>
+    </w:pPr>
+    <w:rPr>
+      <w:rFonts w:ascii="Times New Roman" w:eastAsia="Times New Roman" w:hAnsi="Times New Roman" w:cs="Times New Roman"/>
+      <w:szCs w:val="24"/>
+      <w:lang w:eastAsia="pt-BR"/>
+    </w:rPr>
+  </w:style>
+  <w:style w:type="character" w:customStyle="1" w:styleId="autor">
+    <w:name w:val="autor"/>
+    <w:basedOn w:val="Fontepargpadro"/>
+    <w:rsid w:val="009873B1"/>
+  </w:style>
+  <w:style w:type="paragraph" w:styleId="PargrafodaLista">
+    <w:name w:val="List Paragraph"/>
+    <w:basedOn w:val="Normal"/>
+    <w:uiPriority w:val="34"/>
+    <w:qFormat/>
+    <w:rsid w:val="00F55B5A"/>
+    <w:pPr>
+      <w:ind w:left="720"/>
+      <w:contextualSpacing/>
+    </w:pPr>
   </w:style>
 </w:styles>
 </file>
@@ -7661,7 +8291,7 @@
 </file>
 
 <file path=customXml/itemProps1.xml><?xml version="1.0" encoding="utf-8"?>
-<ds:datastoreItem xmlns:ds="http://schemas.openxmlformats.org/officeDocument/2006/customXml" ds:itemID="{6575629A-B78A-491D-8EE8-BEDD26E7A272}">
+<ds:datastoreItem xmlns:ds="http://schemas.openxmlformats.org/officeDocument/2006/customXml" ds:itemID="{FD8DA2B7-7DC3-48DB-82D9-C5D0A405E207}">
   <ds:schemaRefs>
     <ds:schemaRef ds:uri="http://schemas.openxmlformats.org/officeDocument/2006/bibliography"/>
   </ds:schemaRefs>

</xml_diff>